<commit_message>
Crackeo de contraseñas de un usuario.
</commit_message>
<xml_diff>
--- a/John_The_Ripper_P1/Practica1_18121699_JohnTheRipper.docx
+++ b/John_The_Ripper_P1/Practica1_18121699_JohnTheRipper.docx
@@ -290,7 +290,6 @@
         </w:rPr>
         <w:t xml:space="preserve">Prof. </w:t>
       </w:r>
-      <w:proofErr w:type="spellStart"/>
       <w:r>
         <w:rPr>
           <w:rFonts w:ascii="Arial" w:hAnsi="Arial" w:cs="Arial"/>
@@ -298,19 +297,19 @@
           <w:sz w:val="26"/>
           <w:szCs w:val="26"/>
         </w:rPr>
-        <w:t>Antolino</w:t>
-      </w:r>
-      <w:proofErr w:type="spellEnd"/>
-      <w:r>
+        <w:t>Antolino Hernández Anastacio</w:t>
+      </w:r>
+    </w:p>
+    <w:p>
+      <w:pPr>
+        <w:jc w:val="center"/>
         <w:rPr>
           <w:rFonts w:ascii="Arial" w:hAnsi="Arial" w:cs="Arial"/>
           <w:color w:val="000000" w:themeColor="text1"/>
           <w:sz w:val="26"/>
           <w:szCs w:val="26"/>
         </w:rPr>
-        <w:t xml:space="preserve"> Hernández </w:t>
-      </w:r>
-      <w:proofErr w:type="spellStart"/>
+      </w:pPr>
       <w:r>
         <w:rPr>
           <w:rFonts w:ascii="Arial" w:hAnsi="Arial" w:cs="Arial"/>
@@ -318,27 +317,6 @@
           <w:sz w:val="26"/>
           <w:szCs w:val="26"/>
         </w:rPr>
-        <w:t>Anastacio</w:t>
-      </w:r>
-      <w:proofErr w:type="spellEnd"/>
-    </w:p>
-    <w:p>
-      <w:pPr>
-        <w:jc w:val="center"/>
-        <w:rPr>
-          <w:rFonts w:ascii="Arial" w:hAnsi="Arial" w:cs="Arial"/>
-          <w:color w:val="000000" w:themeColor="text1"/>
-          <w:sz w:val="26"/>
-          <w:szCs w:val="26"/>
-        </w:rPr>
-      </w:pPr>
-      <w:r>
-        <w:rPr>
-          <w:rFonts w:ascii="Arial" w:hAnsi="Arial" w:cs="Arial"/>
-          <w:color w:val="000000" w:themeColor="text1"/>
-          <w:sz w:val="26"/>
-          <w:szCs w:val="26"/>
-        </w:rPr>
         <w:t>Departamento de Sistemas</w:t>
       </w:r>
     </w:p>
@@ -526,27 +504,15 @@
           <w:szCs w:val="24"/>
         </w:rPr>
       </w:pPr>
-      <w:proofErr w:type="spellStart"/>
-      <w:r>
-        <w:rPr>
-          <w:rFonts w:cstheme="minorHAnsi"/>
-          <w:b/>
-          <w:bCs/>
-          <w:sz w:val="24"/>
-          <w:szCs w:val="24"/>
-        </w:rPr>
-        <w:t>Aircrack</w:t>
-      </w:r>
-      <w:proofErr w:type="spellEnd"/>
-      <w:r>
-        <w:rPr>
-          <w:rFonts w:cstheme="minorHAnsi"/>
-          <w:b/>
-          <w:bCs/>
-          <w:sz w:val="24"/>
-          <w:szCs w:val="24"/>
-        </w:rPr>
-        <w:t>-ng:</w:t>
+      <w:r>
+        <w:rPr>
+          <w:rFonts w:cstheme="minorHAnsi"/>
+          <w:b/>
+          <w:bCs/>
+          <w:sz w:val="24"/>
+          <w:szCs w:val="24"/>
+        </w:rPr>
+        <w:t>Aircrack-ng:</w:t>
       </w:r>
       <w:r>
         <w:rPr>
@@ -591,29 +557,7 @@
           <w:sz w:val="24"/>
           <w:szCs w:val="24"/>
         </w:rPr>
-        <w:t xml:space="preserve">John </w:t>
-      </w:r>
-      <w:proofErr w:type="spellStart"/>
-      <w:r>
-        <w:rPr>
-          <w:rFonts w:cstheme="minorHAnsi"/>
-          <w:b/>
-          <w:bCs/>
-          <w:sz w:val="24"/>
-          <w:szCs w:val="24"/>
-        </w:rPr>
-        <w:t>the</w:t>
-      </w:r>
-      <w:proofErr w:type="spellEnd"/>
-      <w:r>
-        <w:rPr>
-          <w:rFonts w:cstheme="minorHAnsi"/>
-          <w:b/>
-          <w:bCs/>
-          <w:sz w:val="24"/>
-          <w:szCs w:val="24"/>
-        </w:rPr>
-        <w:t xml:space="preserve"> Ripper:</w:t>
+        <w:t>John the Ripper:</w:t>
       </w:r>
       <w:r>
         <w:rPr>
@@ -637,25 +581,7 @@
           <w:sz w:val="24"/>
           <w:szCs w:val="24"/>
         </w:rPr>
-        <w:t xml:space="preserve">e ejecuta en 15 plataformas diferentes, incluyendo Unix, Windows y </w:t>
-      </w:r>
-      <w:proofErr w:type="spellStart"/>
-      <w:r>
-        <w:rPr>
-          <w:rFonts w:cstheme="minorHAnsi"/>
-          <w:sz w:val="24"/>
-          <w:szCs w:val="24"/>
-        </w:rPr>
-        <w:t>OpenVMS</w:t>
-      </w:r>
-      <w:proofErr w:type="spellEnd"/>
-      <w:r>
-        <w:rPr>
-          <w:rFonts w:cstheme="minorHAnsi"/>
-          <w:sz w:val="24"/>
-          <w:szCs w:val="24"/>
-        </w:rPr>
-        <w:t>. Intenta todas las combinaciones posibles utilizando un diccionario de posibles</w:t>
+        <w:t>e ejecuta en 15 plataformas diferentes, incluyendo Unix, Windows y OpenVMS. Intenta todas las combinaciones posibles utilizando un diccionario de posibles</w:t>
       </w:r>
       <w:r>
         <w:rPr>
@@ -713,23 +639,77 @@
           <w:szCs w:val="24"/>
         </w:rPr>
       </w:pPr>
-      <w:proofErr w:type="spellStart"/>
-      <w:r>
-        <w:rPr>
-          <w:rFonts w:cstheme="minorHAnsi"/>
-          <w:b/>
-          <w:bCs/>
-          <w:sz w:val="24"/>
-          <w:szCs w:val="24"/>
-        </w:rPr>
-        <w:t>Hashcat</w:t>
-      </w:r>
-      <w:proofErr w:type="spellEnd"/>
-      <w:r>
-        <w:rPr>
-          <w:rFonts w:cstheme="minorHAnsi"/>
-          <w:b/>
-          <w:bCs/>
+      <w:r>
+        <w:rPr>
+          <w:rFonts w:cstheme="minorHAnsi"/>
+          <w:b/>
+          <w:bCs/>
+          <w:sz w:val="24"/>
+          <w:szCs w:val="24"/>
+        </w:rPr>
+        <w:t>Hashcat:</w:t>
+      </w:r>
+      <w:r>
+        <w:rPr>
+          <w:rFonts w:cstheme="minorHAnsi"/>
+          <w:sz w:val="24"/>
+          <w:szCs w:val="24"/>
+        </w:rPr>
+        <w:t xml:space="preserve"> funciona en Windows, Linux y Mac OS. Puede realizar ataques simples de fuerza bruta, basados en reglas e híbridos.</w:t>
+      </w:r>
+    </w:p>
+    <w:p>
+      <w:pPr>
+        <w:pStyle w:val="ListParagraph"/>
+        <w:jc w:val="both"/>
+        <w:rPr>
+          <w:rFonts w:cstheme="minorHAnsi"/>
+          <w:sz w:val="24"/>
+          <w:szCs w:val="24"/>
+        </w:rPr>
+      </w:pPr>
+      <w:r>
+        <w:rPr>
+          <w:rFonts w:cstheme="minorHAnsi"/>
+          <w:b/>
+          <w:bCs/>
+          <w:sz w:val="24"/>
+          <w:szCs w:val="24"/>
+        </w:rPr>
+        <w:t>DaveGrohl:</w:t>
+      </w:r>
+      <w:r>
+        <w:rPr>
+          <w:rFonts w:cstheme="minorHAnsi"/>
+          <w:sz w:val="24"/>
+          <w:szCs w:val="24"/>
+        </w:rPr>
+        <w:t xml:space="preserve"> una herramienta de código abierto para descifrar Mac OS. Se puede distribuir en varios equipos.</w:t>
+      </w:r>
+    </w:p>
+    <w:p>
+      <w:pPr>
+        <w:pStyle w:val="ListParagraph"/>
+        <w:jc w:val="both"/>
+        <w:rPr>
+          <w:rFonts w:cstheme="minorHAnsi"/>
+          <w:sz w:val="24"/>
+          <w:szCs w:val="24"/>
+        </w:rPr>
+      </w:pPr>
+      <w:r>
+        <w:rPr>
+          <w:rFonts w:cstheme="minorHAnsi"/>
+          <w:b/>
+          <w:bCs/>
+          <w:sz w:val="24"/>
+          <w:szCs w:val="24"/>
+        </w:rPr>
+        <w:t>Ncrack</w:t>
+      </w:r>
+      <w:r>
+        <w:rPr>
+          <w:rFonts w:cstheme="minorHAnsi"/>
           <w:sz w:val="24"/>
           <w:szCs w:val="24"/>
         </w:rPr>
@@ -741,31 +721,29 @@
           <w:sz w:val="24"/>
           <w:szCs w:val="24"/>
         </w:rPr>
-        <w:t xml:space="preserve"> funciona en Windows, Linux y Mac OS. Puede realizar ataques simples de fuerza bruta, basados en reglas e híbridos.</w:t>
-      </w:r>
-    </w:p>
-    <w:p>
-      <w:pPr>
-        <w:pStyle w:val="ListParagraph"/>
-        <w:jc w:val="both"/>
-        <w:rPr>
-          <w:rFonts w:cstheme="minorHAnsi"/>
-          <w:sz w:val="24"/>
-          <w:szCs w:val="24"/>
-        </w:rPr>
-      </w:pPr>
-      <w:proofErr w:type="spellStart"/>
-      <w:r>
-        <w:rPr>
-          <w:rFonts w:cstheme="minorHAnsi"/>
-          <w:b/>
-          <w:bCs/>
-          <w:sz w:val="24"/>
-          <w:szCs w:val="24"/>
-        </w:rPr>
-        <w:t>DaveGrohl</w:t>
-      </w:r>
-      <w:proofErr w:type="spellEnd"/>
+        <w:t xml:space="preserve"> una herramienta para descifrar la autenticación de red. Se puede utilizar en Windows, Linux y BSD.</w:t>
+      </w:r>
+    </w:p>
+    <w:p>
+      <w:pPr>
+        <w:pStyle w:val="ListParagraph"/>
+        <w:jc w:val="both"/>
+        <w:rPr>
+          <w:rFonts w:cstheme="minorHAnsi"/>
+          <w:sz w:val="24"/>
+          <w:szCs w:val="24"/>
+        </w:rPr>
+      </w:pPr>
+      <w:r>
+        <w:rPr>
+          <w:rFonts w:cstheme="minorHAnsi"/>
+          <w:b/>
+          <w:bCs/>
+          <w:sz w:val="24"/>
+          <w:szCs w:val="24"/>
+        </w:rPr>
+        <w:t>Rainbow Crack</w:t>
+      </w:r>
       <w:r>
         <w:rPr>
           <w:rFonts w:cstheme="minorHAnsi"/>
@@ -782,31 +760,45 @@
           <w:sz w:val="24"/>
           <w:szCs w:val="24"/>
         </w:rPr>
-        <w:t xml:space="preserve"> una herramienta de código abierto para descifrar Mac OS. Se puede distribuir en varios equipos.</w:t>
-      </w:r>
-    </w:p>
-    <w:p>
-      <w:pPr>
-        <w:pStyle w:val="ListParagraph"/>
-        <w:jc w:val="both"/>
-        <w:rPr>
-          <w:rFonts w:cstheme="minorHAnsi"/>
-          <w:sz w:val="24"/>
-          <w:szCs w:val="24"/>
-        </w:rPr>
-      </w:pPr>
-      <w:proofErr w:type="spellStart"/>
-      <w:r>
-        <w:rPr>
-          <w:rFonts w:cstheme="minorHAnsi"/>
-          <w:b/>
-          <w:bCs/>
-          <w:sz w:val="24"/>
-          <w:szCs w:val="24"/>
-        </w:rPr>
-        <w:t>Ncrack</w:t>
-      </w:r>
-      <w:proofErr w:type="spellEnd"/>
+        <w:t xml:space="preserve"> </w:t>
+      </w:r>
+      <w:r>
+        <w:rPr>
+          <w:rFonts w:cstheme="minorHAnsi"/>
+          <w:sz w:val="24"/>
+          <w:szCs w:val="24"/>
+        </w:rPr>
+        <w:t>H</w:t>
+      </w:r>
+      <w:r>
+        <w:rPr>
+          <w:rFonts w:cstheme="minorHAnsi"/>
+          <w:sz w:val="24"/>
+          <w:szCs w:val="24"/>
+        </w:rPr>
+        <w:t>erramienta de forzamiento bruta utilizada para el agrietamiento de contraseñas. Genera tablas arco iris para su uso mientras realiza el ataque. De esta manera, es diferente de otras herramientas convencionales de forzamiento bruta. Las tablas arco iris se calculan previamente. Ayuda a reducir el tiempo en la realización del ataque.</w:t>
+      </w:r>
+    </w:p>
+    <w:p>
+      <w:pPr>
+        <w:pStyle w:val="ListParagraph"/>
+        <w:jc w:val="both"/>
+        <w:rPr>
+          <w:rFonts w:cstheme="minorHAnsi"/>
+          <w:sz w:val="24"/>
+          <w:szCs w:val="24"/>
+        </w:rPr>
+      </w:pPr>
+      <w:r>
+        <w:rPr>
+          <w:rFonts w:cstheme="minorHAnsi"/>
+          <w:b/>
+          <w:bCs/>
+          <w:sz w:val="24"/>
+          <w:szCs w:val="24"/>
+        </w:rPr>
+        <w:t>THC Hydra</w:t>
+      </w:r>
       <w:r>
         <w:rPr>
           <w:rFonts w:cstheme="minorHAnsi"/>
@@ -821,40 +813,65 @@
           <w:sz w:val="24"/>
           <w:szCs w:val="24"/>
         </w:rPr>
-        <w:t xml:space="preserve"> una herramienta para descifrar la autenticación de red. Se puede utilizar en Windows, Linux y BSD.</w:t>
-      </w:r>
-    </w:p>
-    <w:p>
-      <w:pPr>
-        <w:pStyle w:val="ListParagraph"/>
-        <w:jc w:val="both"/>
-        <w:rPr>
-          <w:rFonts w:cstheme="minorHAnsi"/>
-          <w:sz w:val="24"/>
-          <w:szCs w:val="24"/>
-        </w:rPr>
-      </w:pPr>
-      <w:proofErr w:type="spellStart"/>
-      <w:r>
-        <w:rPr>
-          <w:rFonts w:cstheme="minorHAnsi"/>
-          <w:b/>
-          <w:bCs/>
-          <w:sz w:val="24"/>
-          <w:szCs w:val="24"/>
-        </w:rPr>
-        <w:t>Rainbow</w:t>
-      </w:r>
-      <w:proofErr w:type="spellEnd"/>
-      <w:r>
-        <w:rPr>
-          <w:rFonts w:cstheme="minorHAnsi"/>
-          <w:b/>
-          <w:bCs/>
-          <w:sz w:val="24"/>
-          <w:szCs w:val="24"/>
-        </w:rPr>
-        <w:t xml:space="preserve"> Crack</w:t>
+        <w:t xml:space="preserve"> es conocido por su capacidad para descifrar contraseñas de autenticaciones de red mediante la realización de ataques de fuerza bruta. Realiza ataques de diccionario contra más de 30 protocolos, incluyendo Telnet, FTP, HTTP, HTTPS, SMB y más. Está disponible para varias plataformas, incluyendo Linux, Windows / Cygwin, Solaris 11, FreeBSD 8.1, OpenBSD, OSX y QNX / Blackberry.</w:t>
+      </w:r>
+    </w:p>
+    <w:p>
+      <w:pPr>
+        <w:pStyle w:val="ListParagraph"/>
+        <w:jc w:val="both"/>
+        <w:rPr>
+          <w:rFonts w:cstheme="minorHAnsi"/>
+          <w:sz w:val="24"/>
+          <w:szCs w:val="24"/>
+        </w:rPr>
+      </w:pPr>
+      <w:r>
+        <w:rPr>
+          <w:rFonts w:cstheme="minorHAnsi"/>
+          <w:b/>
+          <w:bCs/>
+          <w:sz w:val="24"/>
+          <w:szCs w:val="24"/>
+        </w:rPr>
+        <w:t xml:space="preserve">Wfuzz </w:t>
+      </w:r>
+      <w:r>
+        <w:rPr>
+          <w:rFonts w:cstheme="minorHAnsi"/>
+          <w:sz w:val="24"/>
+          <w:szCs w:val="24"/>
+        </w:rPr>
+        <w:t>E</w:t>
+      </w:r>
+      <w:r>
+        <w:rPr>
+          <w:rFonts w:cstheme="minorHAnsi"/>
+          <w:sz w:val="24"/>
+          <w:szCs w:val="24"/>
+        </w:rPr>
+        <w:t>s una herramienta de creación de contraseñas de la aplicación web como Brutus que intenta descifrar contraseñas a través de un ataque de adivinanzas de fuerza bruta. También se puede utilizar para encontrar recursos ocultos como directorios, servlets y scripts. Wfuzz también puede identificar vulnerabilidades de inyección dentro de una aplicación como inyección SQL, inyección XSS e inyección LDAP.</w:t>
+      </w:r>
+    </w:p>
+    <w:p>
+      <w:pPr>
+        <w:pStyle w:val="ListParagraph"/>
+        <w:jc w:val="both"/>
+        <w:rPr>
+          <w:rFonts w:cstheme="minorHAnsi"/>
+          <w:sz w:val="24"/>
+          <w:szCs w:val="24"/>
+        </w:rPr>
+      </w:pPr>
+      <w:r>
+        <w:rPr>
+          <w:rFonts w:cstheme="minorHAnsi"/>
+          <w:b/>
+          <w:bCs/>
+          <w:sz w:val="24"/>
+          <w:szCs w:val="24"/>
+        </w:rPr>
+        <w:t>Medusa</w:t>
       </w:r>
       <w:r>
         <w:rPr>
@@ -880,40 +897,119 @@
           <w:sz w:val="24"/>
           <w:szCs w:val="24"/>
         </w:rPr>
-        <w:t>H</w:t>
-      </w:r>
-      <w:r>
-        <w:rPr>
-          <w:rFonts w:cstheme="minorHAnsi"/>
-          <w:sz w:val="24"/>
-          <w:szCs w:val="24"/>
-        </w:rPr>
-        <w:t>erramienta de forzamiento bruta utilizada para el agrietamiento de contraseñas. Genera tablas arco iris para su uso mientras realiza el ataque. De esta manera, es diferente de otras herramientas convencionales de forzamiento bruta. Las tablas arco iris se calculan previamente. Ayuda a reducir el tiempo en la realización del ataque.</w:t>
-      </w:r>
-    </w:p>
-    <w:p>
-      <w:pPr>
-        <w:pStyle w:val="ListParagraph"/>
-        <w:jc w:val="both"/>
-        <w:rPr>
-          <w:rFonts w:cstheme="minorHAnsi"/>
-          <w:sz w:val="24"/>
-          <w:szCs w:val="24"/>
-        </w:rPr>
-      </w:pPr>
-      <w:r>
-        <w:rPr>
-          <w:rFonts w:cstheme="minorHAnsi"/>
-          <w:b/>
-          <w:bCs/>
-          <w:sz w:val="24"/>
-          <w:szCs w:val="24"/>
-        </w:rPr>
-        <w:t>THC Hydra</w:t>
-      </w:r>
-      <w:r>
-        <w:rPr>
-          <w:rFonts w:cstheme="minorHAnsi"/>
+        <w:t>E</w:t>
+      </w:r>
+      <w:r>
+        <w:rPr>
+          <w:rFonts w:cstheme="minorHAnsi"/>
+          <w:sz w:val="24"/>
+          <w:szCs w:val="24"/>
+        </w:rPr>
+        <w:t>s una herramienta de agrietamiento de contraseñas en línea similar a THC Hydra. Afirma ser una herramienta rápida paralela, modular e indiciada para forzar brutos. Es compatible con HTTP, FTP, CVS, AFP, IMAP, MS SQL, MYSQL, NCP, NNTP, POP3, PostgreSQL, pcAnywhere, rlogin, SMB, rsh, SMTP, SNMP, SSH, SVN, VNC, VmAuthd y Telnet.</w:t>
+      </w:r>
+      <w:r>
+        <w:rPr>
+          <w:rFonts w:cstheme="minorHAnsi"/>
+          <w:sz w:val="24"/>
+          <w:szCs w:val="24"/>
+        </w:rPr>
+        <w:t xml:space="preserve"> </w:t>
+      </w:r>
+      <w:r>
+        <w:rPr>
+          <w:rFonts w:cstheme="minorHAnsi"/>
+          <w:sz w:val="24"/>
+          <w:szCs w:val="24"/>
+        </w:rPr>
+        <w:t>E</w:t>
+      </w:r>
+      <w:r>
+        <w:rPr>
+          <w:rFonts w:cstheme="minorHAnsi"/>
+          <w:sz w:val="24"/>
+          <w:szCs w:val="24"/>
+        </w:rPr>
+        <w:t>s una herramienta de línea de comandos, por lo que es necesario utilizar algún nivel de conocimiento de línea de comandos para utilizarla. La velocidad de agrietamiento de contraseñas depende de la conectividad de red. En un sistema local, puede probar 2.000 contraseñas por minuto. También admite ataques paralelos. Además de una lista de contraseñas para probar, también es posible definir una lista de nombres de usuario o direcciones de correo electrónico para probar durante un ataque.</w:t>
+      </w:r>
+    </w:p>
+    <w:p>
+      <w:pPr>
+        <w:pStyle w:val="ListParagraph"/>
+        <w:jc w:val="both"/>
+        <w:rPr>
+          <w:rFonts w:cstheme="minorHAnsi"/>
+          <w:sz w:val="24"/>
+          <w:szCs w:val="24"/>
+        </w:rPr>
+      </w:pPr>
+      <w:r>
+        <w:rPr>
+          <w:rFonts w:cstheme="minorHAnsi"/>
+          <w:b/>
+          <w:bCs/>
+          <w:sz w:val="24"/>
+          <w:szCs w:val="24"/>
+        </w:rPr>
+        <w:t xml:space="preserve">OphCrack </w:t>
+      </w:r>
+      <w:r>
+        <w:rPr>
+          <w:rFonts w:cstheme="minorHAnsi"/>
+          <w:sz w:val="24"/>
+          <w:szCs w:val="24"/>
+        </w:rPr>
+        <w:t>E</w:t>
+      </w:r>
+      <w:r>
+        <w:rPr>
+          <w:rFonts w:cstheme="minorHAnsi"/>
+          <w:sz w:val="24"/>
+          <w:szCs w:val="24"/>
+        </w:rPr>
+        <w:t xml:space="preserve">s una herramienta gratuita de agrietamiento de contraseñas basada en tablas arco iris para Windows. Es la herramienta de agrietamiento de contraseñas de Windows más popular, pero también se puede utilizar en sistemas Linux y Mac. Rompe los </w:t>
+      </w:r>
+      <w:r>
+        <w:rPr>
+          <w:rFonts w:cstheme="minorHAnsi"/>
+          <w:sz w:val="24"/>
+          <w:szCs w:val="24"/>
+        </w:rPr>
+        <w:t>hashes</w:t>
+      </w:r>
+      <w:r>
+        <w:rPr>
+          <w:rFonts w:cstheme="minorHAnsi"/>
+          <w:sz w:val="24"/>
+          <w:szCs w:val="24"/>
+        </w:rPr>
+        <w:t xml:space="preserve"> LM y NTLM. Para romper Windows XP, Vista y Windows 7, también hay mesas arco iris gratuitas disponibles.</w:t>
+      </w:r>
+    </w:p>
+    <w:p>
+      <w:pPr>
+        <w:pStyle w:val="ListParagraph"/>
+        <w:jc w:val="both"/>
+        <w:rPr>
+          <w:rFonts w:cstheme="minorHAnsi"/>
+          <w:sz w:val="24"/>
+          <w:szCs w:val="24"/>
+        </w:rPr>
+      </w:pPr>
+      <w:r>
+        <w:rPr>
+          <w:rFonts w:cstheme="minorHAnsi"/>
+          <w:b/>
+          <w:bCs/>
+          <w:sz w:val="24"/>
+          <w:szCs w:val="24"/>
+        </w:rPr>
+        <w:t>Wifislax</w:t>
+      </w:r>
+      <w:r>
+        <w:rPr>
+          <w:rFonts w:cstheme="minorHAnsi"/>
+          <w:b/>
+          <w:bCs/>
           <w:sz w:val="24"/>
           <w:szCs w:val="24"/>
         </w:rPr>
@@ -925,421 +1021,7 @@
           <w:sz w:val="24"/>
           <w:szCs w:val="24"/>
         </w:rPr>
-        <w:t xml:space="preserve"> es conocido por su capacidad para descifrar contraseñas de autenticaciones de red mediante la realización de ataques de fuerza bruta. Realiza ataques de diccionario contra más de 30 protocolos, incluyendo Telnet, FTP, HTTP, HTTPS, SMB y más. Está disponible para varias plataformas, incluyendo Linux, Windows / </w:t>
-      </w:r>
-      <w:proofErr w:type="spellStart"/>
-      <w:r>
-        <w:rPr>
-          <w:rFonts w:cstheme="minorHAnsi"/>
-          <w:sz w:val="24"/>
-          <w:szCs w:val="24"/>
-        </w:rPr>
-        <w:t>Cygwin</w:t>
-      </w:r>
-      <w:proofErr w:type="spellEnd"/>
-      <w:r>
-        <w:rPr>
-          <w:rFonts w:cstheme="minorHAnsi"/>
-          <w:sz w:val="24"/>
-          <w:szCs w:val="24"/>
-        </w:rPr>
-        <w:t xml:space="preserve">, Solaris 11, FreeBSD 8.1, OpenBSD, OSX y QNX / </w:t>
-      </w:r>
-      <w:proofErr w:type="spellStart"/>
-      <w:r>
-        <w:rPr>
-          <w:rFonts w:cstheme="minorHAnsi"/>
-          <w:sz w:val="24"/>
-          <w:szCs w:val="24"/>
-        </w:rPr>
-        <w:t>Blackberry</w:t>
-      </w:r>
-      <w:proofErr w:type="spellEnd"/>
-      <w:r>
-        <w:rPr>
-          <w:rFonts w:cstheme="minorHAnsi"/>
-          <w:sz w:val="24"/>
-          <w:szCs w:val="24"/>
-        </w:rPr>
-        <w:t>.</w:t>
-      </w:r>
-    </w:p>
-    <w:p>
-      <w:pPr>
-        <w:pStyle w:val="ListParagraph"/>
-        <w:jc w:val="both"/>
-        <w:rPr>
-          <w:rFonts w:cstheme="minorHAnsi"/>
-          <w:sz w:val="24"/>
-          <w:szCs w:val="24"/>
-        </w:rPr>
-      </w:pPr>
-      <w:proofErr w:type="spellStart"/>
-      <w:r>
-        <w:rPr>
-          <w:rFonts w:cstheme="minorHAnsi"/>
-          <w:b/>
-          <w:bCs/>
-          <w:sz w:val="24"/>
-          <w:szCs w:val="24"/>
-        </w:rPr>
-        <w:t>Wfuzz</w:t>
-      </w:r>
-      <w:proofErr w:type="spellEnd"/>
-      <w:r>
-        <w:rPr>
-          <w:rFonts w:cstheme="minorHAnsi"/>
-          <w:b/>
-          <w:bCs/>
-          <w:sz w:val="24"/>
-          <w:szCs w:val="24"/>
-        </w:rPr>
-        <w:t xml:space="preserve"> </w:t>
-      </w:r>
-      <w:r>
-        <w:rPr>
-          <w:rFonts w:cstheme="minorHAnsi"/>
-          <w:sz w:val="24"/>
-          <w:szCs w:val="24"/>
-        </w:rPr>
-        <w:t>E</w:t>
-      </w:r>
-      <w:r>
-        <w:rPr>
-          <w:rFonts w:cstheme="minorHAnsi"/>
-          <w:sz w:val="24"/>
-          <w:szCs w:val="24"/>
-        </w:rPr>
-        <w:t xml:space="preserve">s una herramienta de creación de contraseñas de la aplicación web como </w:t>
-      </w:r>
-      <w:proofErr w:type="spellStart"/>
-      <w:r>
-        <w:rPr>
-          <w:rFonts w:cstheme="minorHAnsi"/>
-          <w:sz w:val="24"/>
-          <w:szCs w:val="24"/>
-        </w:rPr>
-        <w:t>Brutus</w:t>
-      </w:r>
-      <w:proofErr w:type="spellEnd"/>
-      <w:r>
-        <w:rPr>
-          <w:rFonts w:cstheme="minorHAnsi"/>
-          <w:sz w:val="24"/>
-          <w:szCs w:val="24"/>
-        </w:rPr>
-        <w:t xml:space="preserve"> que intenta descifrar contraseñas a través de un ataque de adivinanzas de fuerza bruta. También se puede utilizar para encontrar recursos ocultos como directorios, </w:t>
-      </w:r>
-      <w:proofErr w:type="spellStart"/>
-      <w:r>
-        <w:rPr>
-          <w:rFonts w:cstheme="minorHAnsi"/>
-          <w:sz w:val="24"/>
-          <w:szCs w:val="24"/>
-        </w:rPr>
-        <w:t>servlets</w:t>
-      </w:r>
-      <w:proofErr w:type="spellEnd"/>
-      <w:r>
-        <w:rPr>
-          <w:rFonts w:cstheme="minorHAnsi"/>
-          <w:sz w:val="24"/>
-          <w:szCs w:val="24"/>
-        </w:rPr>
-        <w:t xml:space="preserve"> y scripts. </w:t>
-      </w:r>
-      <w:proofErr w:type="spellStart"/>
-      <w:r>
-        <w:rPr>
-          <w:rFonts w:cstheme="minorHAnsi"/>
-          <w:sz w:val="24"/>
-          <w:szCs w:val="24"/>
-        </w:rPr>
-        <w:t>Wfuzz</w:t>
-      </w:r>
-      <w:proofErr w:type="spellEnd"/>
-      <w:r>
-        <w:rPr>
-          <w:rFonts w:cstheme="minorHAnsi"/>
-          <w:sz w:val="24"/>
-          <w:szCs w:val="24"/>
-        </w:rPr>
-        <w:t xml:space="preserve"> también puede identificar vulnerabilidades de inyección dentro de una aplicación como inyección SQL, inyección XSS e inyección LDAP.</w:t>
-      </w:r>
-    </w:p>
-    <w:p>
-      <w:pPr>
-        <w:pStyle w:val="ListParagraph"/>
-        <w:jc w:val="both"/>
-        <w:rPr>
-          <w:rFonts w:cstheme="minorHAnsi"/>
-          <w:sz w:val="24"/>
-          <w:szCs w:val="24"/>
-        </w:rPr>
-      </w:pPr>
-      <w:r>
-        <w:rPr>
-          <w:rFonts w:cstheme="minorHAnsi"/>
-          <w:b/>
-          <w:bCs/>
-          <w:sz w:val="24"/>
-          <w:szCs w:val="24"/>
-        </w:rPr>
-        <w:t>Medusa</w:t>
-      </w:r>
-      <w:r>
-        <w:rPr>
-          <w:rFonts w:cstheme="minorHAnsi"/>
-          <w:b/>
-          <w:bCs/>
-          <w:sz w:val="24"/>
-          <w:szCs w:val="24"/>
-        </w:rPr>
-        <w:t>:</w:t>
-      </w:r>
-      <w:r>
-        <w:rPr>
-          <w:rFonts w:cstheme="minorHAnsi"/>
-          <w:sz w:val="24"/>
-          <w:szCs w:val="24"/>
-        </w:rPr>
-        <w:t xml:space="preserve"> </w:t>
-      </w:r>
-      <w:r>
-        <w:rPr>
-          <w:rFonts w:cstheme="minorHAnsi"/>
-          <w:sz w:val="24"/>
-          <w:szCs w:val="24"/>
-        </w:rPr>
-        <w:t>E</w:t>
-      </w:r>
-      <w:r>
-        <w:rPr>
-          <w:rFonts w:cstheme="minorHAnsi"/>
-          <w:sz w:val="24"/>
-          <w:szCs w:val="24"/>
-        </w:rPr>
-        <w:t xml:space="preserve">s una herramienta de agrietamiento de contraseñas en línea similar a THC Hydra. Afirma ser una herramienta rápida paralela, modular e indiciada para forzar brutos. Es compatible con HTTP, FTP, CVS, AFP, IMAP, MS SQL, MYSQL, NCP, NNTP, POP3, PostgreSQL, </w:t>
-      </w:r>
-      <w:proofErr w:type="spellStart"/>
-      <w:r>
-        <w:rPr>
-          <w:rFonts w:cstheme="minorHAnsi"/>
-          <w:sz w:val="24"/>
-          <w:szCs w:val="24"/>
-        </w:rPr>
-        <w:t>pcAnywhere</w:t>
-      </w:r>
-      <w:proofErr w:type="spellEnd"/>
-      <w:r>
-        <w:rPr>
-          <w:rFonts w:cstheme="minorHAnsi"/>
-          <w:sz w:val="24"/>
-          <w:szCs w:val="24"/>
-        </w:rPr>
-        <w:t xml:space="preserve">, </w:t>
-      </w:r>
-      <w:proofErr w:type="spellStart"/>
-      <w:r>
-        <w:rPr>
-          <w:rFonts w:cstheme="minorHAnsi"/>
-          <w:sz w:val="24"/>
-          <w:szCs w:val="24"/>
-        </w:rPr>
-        <w:t>rlogin</w:t>
-      </w:r>
-      <w:proofErr w:type="spellEnd"/>
-      <w:r>
-        <w:rPr>
-          <w:rFonts w:cstheme="minorHAnsi"/>
-          <w:sz w:val="24"/>
-          <w:szCs w:val="24"/>
-        </w:rPr>
-        <w:t xml:space="preserve">, SMB, </w:t>
-      </w:r>
-      <w:proofErr w:type="spellStart"/>
-      <w:r>
-        <w:rPr>
-          <w:rFonts w:cstheme="minorHAnsi"/>
-          <w:sz w:val="24"/>
-          <w:szCs w:val="24"/>
-        </w:rPr>
-        <w:t>rsh</w:t>
-      </w:r>
-      <w:proofErr w:type="spellEnd"/>
-      <w:r>
-        <w:rPr>
-          <w:rFonts w:cstheme="minorHAnsi"/>
-          <w:sz w:val="24"/>
-          <w:szCs w:val="24"/>
-        </w:rPr>
-        <w:t xml:space="preserve">, SMTP, SNMP, SSH, SVN, VNC, </w:t>
-      </w:r>
-      <w:proofErr w:type="spellStart"/>
-      <w:r>
-        <w:rPr>
-          <w:rFonts w:cstheme="minorHAnsi"/>
-          <w:sz w:val="24"/>
-          <w:szCs w:val="24"/>
-        </w:rPr>
-        <w:t>VmAuthd</w:t>
-      </w:r>
-      <w:proofErr w:type="spellEnd"/>
-      <w:r>
-        <w:rPr>
-          <w:rFonts w:cstheme="minorHAnsi"/>
-          <w:sz w:val="24"/>
-          <w:szCs w:val="24"/>
-        </w:rPr>
-        <w:t xml:space="preserve"> y Telnet.</w:t>
-      </w:r>
-      <w:r>
-        <w:rPr>
-          <w:rFonts w:cstheme="minorHAnsi"/>
-          <w:sz w:val="24"/>
-          <w:szCs w:val="24"/>
-        </w:rPr>
-        <w:t xml:space="preserve"> </w:t>
-      </w:r>
-      <w:r>
-        <w:rPr>
-          <w:rFonts w:cstheme="minorHAnsi"/>
-          <w:sz w:val="24"/>
-          <w:szCs w:val="24"/>
-        </w:rPr>
-        <w:t>E</w:t>
-      </w:r>
-      <w:r>
-        <w:rPr>
-          <w:rFonts w:cstheme="minorHAnsi"/>
-          <w:sz w:val="24"/>
-          <w:szCs w:val="24"/>
-        </w:rPr>
-        <w:t>s una herramienta de línea de comandos, por lo que es necesario utilizar algún nivel de conocimiento de línea de comandos para utilizarla. La velocidad de agrietamiento de contraseñas depende de la conectividad de red. En un sistema local, puede probar 2.000 contraseñas por minuto. También admite ataques paralelos. Además de una lista de contraseñas para probar, también es posible definir una lista de nombres de usuario o direcciones de correo electrónico para probar durante un ataque.</w:t>
-      </w:r>
-    </w:p>
-    <w:p>
-      <w:pPr>
-        <w:pStyle w:val="ListParagraph"/>
-        <w:jc w:val="both"/>
-        <w:rPr>
-          <w:rFonts w:cstheme="minorHAnsi"/>
-          <w:sz w:val="24"/>
-          <w:szCs w:val="24"/>
-        </w:rPr>
-      </w:pPr>
-      <w:proofErr w:type="spellStart"/>
-      <w:r>
-        <w:rPr>
-          <w:rFonts w:cstheme="minorHAnsi"/>
-          <w:b/>
-          <w:bCs/>
-          <w:sz w:val="24"/>
-          <w:szCs w:val="24"/>
-        </w:rPr>
-        <w:t>OphCrack</w:t>
-      </w:r>
-      <w:proofErr w:type="spellEnd"/>
-      <w:r>
-        <w:rPr>
-          <w:rFonts w:cstheme="minorHAnsi"/>
-          <w:b/>
-          <w:bCs/>
-          <w:sz w:val="24"/>
-          <w:szCs w:val="24"/>
-        </w:rPr>
-        <w:t xml:space="preserve"> </w:t>
-      </w:r>
-      <w:r>
-        <w:rPr>
-          <w:rFonts w:cstheme="minorHAnsi"/>
-          <w:sz w:val="24"/>
-          <w:szCs w:val="24"/>
-        </w:rPr>
-        <w:t>E</w:t>
-      </w:r>
-      <w:r>
-        <w:rPr>
-          <w:rFonts w:cstheme="minorHAnsi"/>
-          <w:sz w:val="24"/>
-          <w:szCs w:val="24"/>
-        </w:rPr>
-        <w:t xml:space="preserve">s una herramienta gratuita de agrietamiento de contraseñas basada en tablas arco iris para Windows. Es la herramienta de agrietamiento de contraseñas de Windows más popular, pero también se puede utilizar en sistemas Linux y Mac. Rompe los </w:t>
-      </w:r>
-      <w:r>
-        <w:rPr>
-          <w:rFonts w:cstheme="minorHAnsi"/>
-          <w:sz w:val="24"/>
-          <w:szCs w:val="24"/>
-        </w:rPr>
-        <w:t>hashes</w:t>
-      </w:r>
-      <w:r>
-        <w:rPr>
-          <w:rFonts w:cstheme="minorHAnsi"/>
-          <w:sz w:val="24"/>
-          <w:szCs w:val="24"/>
-        </w:rPr>
-        <w:t xml:space="preserve"> LM y NTLM. Para romper Windows XP, Vista y Windows 7, también hay mesas arco iris gratuitas disponibles.</w:t>
-      </w:r>
-    </w:p>
-    <w:p>
-      <w:pPr>
-        <w:pStyle w:val="ListParagraph"/>
-        <w:jc w:val="both"/>
-        <w:rPr>
-          <w:rFonts w:cstheme="minorHAnsi"/>
-          <w:sz w:val="24"/>
-          <w:szCs w:val="24"/>
-        </w:rPr>
-      </w:pPr>
-      <w:proofErr w:type="spellStart"/>
-      <w:r>
-        <w:rPr>
-          <w:rFonts w:cstheme="minorHAnsi"/>
-          <w:b/>
-          <w:bCs/>
-          <w:sz w:val="24"/>
-          <w:szCs w:val="24"/>
-        </w:rPr>
-        <w:t>Wifislax</w:t>
-      </w:r>
-      <w:proofErr w:type="spellEnd"/>
-      <w:r>
-        <w:rPr>
-          <w:rFonts w:cstheme="minorHAnsi"/>
-          <w:b/>
-          <w:bCs/>
-          <w:sz w:val="24"/>
-          <w:szCs w:val="24"/>
-        </w:rPr>
-        <w:t>:</w:t>
-      </w:r>
-      <w:r>
-        <w:rPr>
-          <w:rFonts w:cstheme="minorHAnsi"/>
-          <w:sz w:val="24"/>
-          <w:szCs w:val="24"/>
-        </w:rPr>
-        <w:t xml:space="preserve"> es una popular herramienta de hacking de redes </w:t>
-      </w:r>
-      <w:proofErr w:type="spellStart"/>
-      <w:r>
-        <w:rPr>
-          <w:rFonts w:cstheme="minorHAnsi"/>
-          <w:sz w:val="24"/>
-          <w:szCs w:val="24"/>
-        </w:rPr>
-        <w:t>Wi</w:t>
-      </w:r>
-      <w:proofErr w:type="spellEnd"/>
-      <w:r>
-        <w:rPr>
-          <w:rFonts w:cstheme="minorHAnsi"/>
-          <w:sz w:val="24"/>
-          <w:szCs w:val="24"/>
-        </w:rPr>
-        <w:t>-Fi, en donde puedes encontrar una suite completa de herramientas y ganar conocimiento integral al respecto.</w:t>
+        <w:t xml:space="preserve"> es una popular herramienta de hacking de redes Wi-Fi, en donde puedes encontrar una suite completa de herramientas y ganar conocimiento integral al respecto.</w:t>
       </w:r>
     </w:p>
     <w:p>
@@ -1491,36 +1173,29 @@
           <w:sz w:val="24"/>
           <w:szCs w:val="24"/>
         </w:rPr>
-        <w:t xml:space="preserve">Los intentos de fuerza bruta SSH a menudo se llevan a cabo en el usuario raíz de un servidor. Asegúrese de hacer que el usuario raíz sea inaccesible a través de SSH editando el archivo </w:t>
-      </w:r>
-      <w:proofErr w:type="spellStart"/>
-      <w:r>
-        <w:rPr>
-          <w:rFonts w:cstheme="minorHAnsi"/>
-          <w:sz w:val="24"/>
-          <w:szCs w:val="24"/>
-        </w:rPr>
-        <w:t>sshd_config</w:t>
-      </w:r>
-      <w:proofErr w:type="spellEnd"/>
-      <w:r>
-        <w:rPr>
-          <w:rFonts w:cstheme="minorHAnsi"/>
-          <w:sz w:val="24"/>
-          <w:szCs w:val="24"/>
-        </w:rPr>
-        <w:t>. Establezca las opciones '</w:t>
-      </w:r>
-      <w:proofErr w:type="spellStart"/>
-      <w:r>
-        <w:rPr>
-          <w:rFonts w:cstheme="minorHAnsi"/>
-          <w:sz w:val="24"/>
-          <w:szCs w:val="24"/>
-        </w:rPr>
-        <w:t>DenyUsers</w:t>
-      </w:r>
-      <w:proofErr w:type="spellEnd"/>
+        <w:t>Los intentos de fuerza bruta SSH a menudo se llevan a cabo en el usuario raíz de un servidor. Asegúrese de hacer que el usuario raíz sea inaccesible a través de SSH editando el archivo sshd_config. Establezca las opciones 'DenyUsers root' y 'PermitRootLogin no'.</w:t>
+      </w:r>
+    </w:p>
+    <w:p>
+      <w:pPr>
+        <w:pStyle w:val="ListParagraph"/>
+        <w:jc w:val="both"/>
+        <w:rPr>
+          <w:rFonts w:cstheme="minorHAnsi"/>
+          <w:sz w:val="24"/>
+          <w:szCs w:val="24"/>
+        </w:rPr>
+      </w:pPr>
+      <w:r>
+        <w:rPr>
+          <w:rFonts w:cstheme="minorHAnsi"/>
+          <w:b/>
+          <w:bCs/>
+          <w:sz w:val="24"/>
+          <w:szCs w:val="24"/>
+        </w:rPr>
+        <w:t>Modificar el puerto predeterminado:</w:t>
+      </w:r>
       <w:r>
         <w:rPr>
           <w:rFonts w:cstheme="minorHAnsi"/>
@@ -1529,62 +1204,13 @@
         </w:rPr>
         <w:t xml:space="preserve"> </w:t>
       </w:r>
-      <w:proofErr w:type="spellStart"/>
-      <w:r>
-        <w:rPr>
-          <w:rFonts w:cstheme="minorHAnsi"/>
-          <w:sz w:val="24"/>
-          <w:szCs w:val="24"/>
-        </w:rPr>
-        <w:t>root</w:t>
-      </w:r>
-      <w:proofErr w:type="spellEnd"/>
-      <w:r>
-        <w:rPr>
-          <w:rFonts w:cstheme="minorHAnsi"/>
-          <w:sz w:val="24"/>
-          <w:szCs w:val="24"/>
-        </w:rPr>
-        <w:t>' y '</w:t>
-      </w:r>
-      <w:proofErr w:type="spellStart"/>
-      <w:r>
-        <w:rPr>
-          <w:rFonts w:cstheme="minorHAnsi"/>
-          <w:sz w:val="24"/>
-          <w:szCs w:val="24"/>
-        </w:rPr>
-        <w:t>PermitRootLogin</w:t>
-      </w:r>
-      <w:proofErr w:type="spellEnd"/>
-      <w:r>
-        <w:rPr>
-          <w:rFonts w:cstheme="minorHAnsi"/>
-          <w:sz w:val="24"/>
-          <w:szCs w:val="24"/>
-        </w:rPr>
-        <w:t xml:space="preserve"> no'.</w:t>
-      </w:r>
-    </w:p>
-    <w:p>
-      <w:pPr>
-        <w:pStyle w:val="ListParagraph"/>
-        <w:jc w:val="both"/>
-        <w:rPr>
-          <w:rFonts w:cstheme="minorHAnsi"/>
-          <w:sz w:val="24"/>
-          <w:szCs w:val="24"/>
-        </w:rPr>
-      </w:pPr>
-      <w:r>
-        <w:rPr>
-          <w:rFonts w:cstheme="minorHAnsi"/>
-          <w:b/>
-          <w:bCs/>
-          <w:sz w:val="24"/>
-          <w:szCs w:val="24"/>
-        </w:rPr>
-        <w:t>Modificar el puerto predeterminado:</w:t>
+      <w:r>
+        <w:rPr>
+          <w:rFonts w:cstheme="minorHAnsi"/>
+          <w:sz w:val="24"/>
+          <w:szCs w:val="24"/>
+        </w:rPr>
+        <w:t>La mayoría de los ataques SSH automatizados se intentan en el puerto predeterminado 22. Por lo tanto, correr sshd en un puerto diferente podría resultar ser una forma útil de lidiar con ataques de fuerza bruta.</w:t>
       </w:r>
       <w:r>
         <w:rPr>
@@ -1600,25 +1226,101 @@
           <w:sz w:val="24"/>
           <w:szCs w:val="24"/>
         </w:rPr>
-        <w:t xml:space="preserve">La mayoría de los ataques SSH automatizados se intentan en el puerto predeterminado 22. Por lo tanto, correr </w:t>
-      </w:r>
-      <w:proofErr w:type="spellStart"/>
-      <w:r>
-        <w:rPr>
-          <w:rFonts w:cstheme="minorHAnsi"/>
-          <w:sz w:val="24"/>
-          <w:szCs w:val="24"/>
-        </w:rPr>
-        <w:t>sshd</w:t>
-      </w:r>
-      <w:proofErr w:type="spellEnd"/>
-      <w:r>
-        <w:rPr>
-          <w:rFonts w:cstheme="minorHAnsi"/>
-          <w:sz w:val="24"/>
-          <w:szCs w:val="24"/>
-        </w:rPr>
-        <w:t xml:space="preserve"> en un puerto diferente podría resultar ser una forma útil de lidiar con ataques de fuerza bruta.</w:t>
+        <w:t>Para cambiar a un puerto no estándar, edite la línea de puerto en el archivo sshd_config.</w:t>
+      </w:r>
+    </w:p>
+    <w:p>
+      <w:pPr>
+        <w:pStyle w:val="ListParagraph"/>
+        <w:jc w:val="both"/>
+        <w:rPr>
+          <w:rFonts w:cstheme="minorHAnsi"/>
+          <w:sz w:val="24"/>
+          <w:szCs w:val="24"/>
+        </w:rPr>
+      </w:pPr>
+      <w:r>
+        <w:rPr>
+          <w:rFonts w:cstheme="minorHAnsi"/>
+          <w:b/>
+          <w:bCs/>
+          <w:sz w:val="24"/>
+          <w:szCs w:val="24"/>
+        </w:rPr>
+        <w:t>Usar CAPTCHA</w:t>
+      </w:r>
+      <w:r>
+        <w:rPr>
+          <w:rFonts w:cstheme="minorHAnsi"/>
+          <w:b/>
+          <w:bCs/>
+          <w:sz w:val="24"/>
+          <w:szCs w:val="24"/>
+        </w:rPr>
+        <w:t xml:space="preserve">: </w:t>
+      </w:r>
+      <w:r>
+        <w:rPr>
+          <w:rFonts w:cstheme="minorHAnsi"/>
+          <w:sz w:val="24"/>
+          <w:szCs w:val="24"/>
+        </w:rPr>
+        <w:t>Todos nos acostumbramos a ver CAPTCHA en internet. A nadie le gusta tratar de dar sentido a algo que parece que ha sido garabateado por un niño de dos años, pero herramientas como CAPTCHA hacen que los robots automatizados sean ineficaces.</w:t>
+      </w:r>
+    </w:p>
+    <w:p>
+      <w:pPr>
+        <w:pStyle w:val="ListParagraph"/>
+        <w:jc w:val="both"/>
+        <w:rPr>
+          <w:rFonts w:cstheme="minorHAnsi"/>
+          <w:sz w:val="24"/>
+          <w:szCs w:val="24"/>
+        </w:rPr>
+      </w:pPr>
+      <w:r>
+        <w:rPr>
+          <w:rFonts w:cstheme="minorHAnsi"/>
+          <w:b/>
+          <w:bCs/>
+          <w:sz w:val="24"/>
+          <w:szCs w:val="24"/>
+        </w:rPr>
+        <w:t>Limitar inicios de sesión a una dirección IP o rango especificados</w:t>
+      </w:r>
+      <w:r>
+        <w:rPr>
+          <w:rFonts w:cstheme="minorHAnsi"/>
+          <w:b/>
+          <w:bCs/>
+          <w:sz w:val="24"/>
+          <w:szCs w:val="24"/>
+        </w:rPr>
+        <w:t xml:space="preserve">: </w:t>
+      </w:r>
+      <w:r>
+        <w:rPr>
+          <w:rFonts w:cstheme="minorHAnsi"/>
+          <w:sz w:val="24"/>
+          <w:szCs w:val="24"/>
+        </w:rPr>
+        <w:t xml:space="preserve">Si solo permite el acceso desde una dirección IP o un </w:t>
+      </w:r>
+      <w:r>
+        <w:rPr>
+          <w:rFonts w:cstheme="minorHAnsi"/>
+          <w:sz w:val="24"/>
+          <w:szCs w:val="24"/>
+        </w:rPr>
+        <w:t>rango designado</w:t>
+      </w:r>
+      <w:r>
+        <w:rPr>
+          <w:rFonts w:cstheme="minorHAnsi"/>
+          <w:sz w:val="24"/>
+          <w:szCs w:val="24"/>
+        </w:rPr>
+        <w:t>, los atacantes de fuerza bruta tendrán que trabajar duro para superar ese obstáculo y obtener acceso con fuerza.</w:t>
       </w:r>
       <w:r>
         <w:rPr>
@@ -1634,46 +1336,114 @@
           <w:sz w:val="24"/>
           <w:szCs w:val="24"/>
         </w:rPr>
-        <w:t xml:space="preserve">Para cambiar a un puerto no estándar, edite la línea de puerto en el archivo </w:t>
-      </w:r>
-      <w:proofErr w:type="spellStart"/>
-      <w:r>
-        <w:rPr>
-          <w:rFonts w:cstheme="minorHAnsi"/>
-          <w:sz w:val="24"/>
-          <w:szCs w:val="24"/>
-        </w:rPr>
-        <w:t>sshd_config</w:t>
-      </w:r>
-      <w:proofErr w:type="spellEnd"/>
-      <w:r>
-        <w:rPr>
-          <w:rFonts w:cstheme="minorHAnsi"/>
-          <w:sz w:val="24"/>
-          <w:szCs w:val="24"/>
-        </w:rPr>
-        <w:t>.</w:t>
-      </w:r>
-    </w:p>
-    <w:p>
-      <w:pPr>
-        <w:pStyle w:val="ListParagraph"/>
-        <w:jc w:val="both"/>
-        <w:rPr>
-          <w:rFonts w:cstheme="minorHAnsi"/>
-          <w:sz w:val="24"/>
-          <w:szCs w:val="24"/>
-        </w:rPr>
-      </w:pPr>
-      <w:r>
-        <w:rPr>
-          <w:rFonts w:cstheme="minorHAnsi"/>
-          <w:b/>
-          <w:bCs/>
-          <w:sz w:val="24"/>
-          <w:szCs w:val="24"/>
-        </w:rPr>
-        <w:t>Usar CAPTCHA</w:t>
+        <w:t>Es como colocar un perímetro de seguridad alrededor de sus datos más preciados, y a todos los que no se originan en la dirección IP correcta no se les permite el acceso.</w:t>
+      </w:r>
+    </w:p>
+    <w:p>
+      <w:pPr>
+        <w:pStyle w:val="ListParagraph"/>
+        <w:jc w:val="both"/>
+        <w:rPr>
+          <w:rFonts w:cstheme="minorHAnsi"/>
+          <w:sz w:val="24"/>
+          <w:szCs w:val="24"/>
+        </w:rPr>
+      </w:pPr>
+      <w:r>
+        <w:rPr>
+          <w:rFonts w:cstheme="minorHAnsi"/>
+          <w:b/>
+          <w:bCs/>
+          <w:sz w:val="24"/>
+          <w:szCs w:val="24"/>
+        </w:rPr>
+        <w:t>Emplear autenticación de 2 factores (2FA)</w:t>
+      </w:r>
+      <w:r>
+        <w:rPr>
+          <w:rFonts w:cstheme="minorHAnsi"/>
+          <w:b/>
+          <w:bCs/>
+          <w:sz w:val="24"/>
+          <w:szCs w:val="24"/>
+        </w:rPr>
+        <w:t>:</w:t>
+      </w:r>
+      <w:r>
+        <w:rPr>
+          <w:rFonts w:cstheme="minorHAnsi"/>
+          <w:b/>
+          <w:bCs/>
+          <w:sz w:val="24"/>
+          <w:szCs w:val="24"/>
+        </w:rPr>
+        <w:t xml:space="preserve"> </w:t>
+      </w:r>
+      <w:r>
+        <w:rPr>
+          <w:rFonts w:cstheme="minorHAnsi"/>
+          <w:sz w:val="24"/>
+          <w:szCs w:val="24"/>
+        </w:rPr>
+        <w:t>La autenticación de dos factores es considerada por muchos como la primera línea de defensa contra ataques de fuerza bruta. La implementación de una solución de este tipo reduce en gran medida el riesgo de una posible violación de datos.</w:t>
+      </w:r>
+    </w:p>
+    <w:p>
+      <w:pPr>
+        <w:pStyle w:val="ListParagraph"/>
+        <w:jc w:val="both"/>
+        <w:rPr>
+          <w:rFonts w:cstheme="minorHAnsi"/>
+          <w:sz w:val="24"/>
+          <w:szCs w:val="24"/>
+        </w:rPr>
+      </w:pPr>
+      <w:r>
+        <w:rPr>
+          <w:rFonts w:cstheme="minorHAnsi"/>
+          <w:b/>
+          <w:bCs/>
+          <w:sz w:val="24"/>
+          <w:szCs w:val="24"/>
+        </w:rPr>
+        <w:t>Usar URL de inicio de sesión únicas:</w:t>
+      </w:r>
+      <w:r>
+        <w:rPr>
+          <w:rFonts w:cstheme="minorHAnsi"/>
+          <w:sz w:val="24"/>
+          <w:szCs w:val="24"/>
+        </w:rPr>
+        <w:t xml:space="preserve"> </w:t>
+      </w:r>
+      <w:r>
+        <w:rPr>
+          <w:rFonts w:cstheme="minorHAnsi"/>
+          <w:sz w:val="24"/>
+          <w:szCs w:val="24"/>
+        </w:rPr>
+        <w:t>Cree direcciones URL de inicio de sesión únicas para diferentes grupos de usuarios. Esto no detendrá un ataque de fuerza bruta, pero la introducción de esa variable adicional hace que las cosas sean un poco más difíciles y consumen mucho tiempo para un atacante.</w:t>
+      </w:r>
+    </w:p>
+    <w:p>
+      <w:pPr>
+        <w:pStyle w:val="ListParagraph"/>
+        <w:jc w:val="both"/>
+        <w:rPr>
+          <w:rFonts w:cstheme="minorHAnsi"/>
+          <w:sz w:val="24"/>
+          <w:szCs w:val="24"/>
+        </w:rPr>
+      </w:pPr>
+      <w:r>
+        <w:rPr>
+          <w:rFonts w:cstheme="minorHAnsi"/>
+          <w:b/>
+          <w:bCs/>
+          <w:sz w:val="24"/>
+          <w:szCs w:val="24"/>
+        </w:rPr>
+        <w:t>Supervise los registros del servidor</w:t>
       </w:r>
       <w:r>
         <w:rPr>
@@ -1691,62 +1461,7 @@
           <w:sz w:val="24"/>
           <w:szCs w:val="24"/>
         </w:rPr>
-        <w:t>Todos nos acostumbramos a ver CAPTCHA en internet. A nadie le gusta tratar de dar sentido a algo que parece que ha sido garabateado por un niño de dos años, pero herramientas como CAPTCHA hacen que los robots automatizados sean ineficaces.</w:t>
-      </w:r>
-    </w:p>
-    <w:p>
-      <w:pPr>
-        <w:pStyle w:val="ListParagraph"/>
-        <w:jc w:val="both"/>
-        <w:rPr>
-          <w:rFonts w:cstheme="minorHAnsi"/>
-          <w:sz w:val="24"/>
-          <w:szCs w:val="24"/>
-        </w:rPr>
-      </w:pPr>
-      <w:r>
-        <w:rPr>
-          <w:rFonts w:cstheme="minorHAnsi"/>
-          <w:b/>
-          <w:bCs/>
-          <w:sz w:val="24"/>
-          <w:szCs w:val="24"/>
-        </w:rPr>
-        <w:t>Limitar inicios de sesión a una dirección IP o rango especificados</w:t>
-      </w:r>
-      <w:r>
-        <w:rPr>
-          <w:rFonts w:cstheme="minorHAnsi"/>
-          <w:b/>
-          <w:bCs/>
-          <w:sz w:val="24"/>
-          <w:szCs w:val="24"/>
-        </w:rPr>
-        <w:t xml:space="preserve">: </w:t>
-      </w:r>
-      <w:r>
-        <w:rPr>
-          <w:rFonts w:cstheme="minorHAnsi"/>
-          <w:sz w:val="24"/>
-          <w:szCs w:val="24"/>
-        </w:rPr>
-        <w:t xml:space="preserve">Si solo permite el acceso desde una dirección IP o un </w:t>
-      </w:r>
-      <w:r>
-        <w:rPr>
-          <w:rFonts w:cstheme="minorHAnsi"/>
-          <w:sz w:val="24"/>
-          <w:szCs w:val="24"/>
-        </w:rPr>
-        <w:t>rango designado</w:t>
-      </w:r>
-      <w:r>
-        <w:rPr>
-          <w:rFonts w:cstheme="minorHAnsi"/>
-          <w:sz w:val="24"/>
-          <w:szCs w:val="24"/>
-        </w:rPr>
-        <w:t>, los atacantes de fuerza bruta tendrán que trabajar duro para superar ese obstáculo y obtener acceso con fuerza.</w:t>
+        <w:t>Asegúrese de analizar sus archivos de registro diligentemente. Los administradores saben que los archivos de registro son esenciales para mantener un sistema.</w:t>
       </w:r>
       <w:r>
         <w:rPr>
@@ -1762,166 +1477,7 @@
           <w:sz w:val="24"/>
           <w:szCs w:val="24"/>
         </w:rPr>
-        <w:t>Es como colocar un perímetro de seguridad alrededor de sus datos más preciados, y a todos los que no se originan en la dirección IP correcta no se les permite el acceso.</w:t>
-      </w:r>
-    </w:p>
-    <w:p>
-      <w:pPr>
-        <w:pStyle w:val="ListParagraph"/>
-        <w:jc w:val="both"/>
-        <w:rPr>
-          <w:rFonts w:cstheme="minorHAnsi"/>
-          <w:sz w:val="24"/>
-          <w:szCs w:val="24"/>
-        </w:rPr>
-      </w:pPr>
-      <w:r>
-        <w:rPr>
-          <w:rFonts w:cstheme="minorHAnsi"/>
-          <w:b/>
-          <w:bCs/>
-          <w:sz w:val="24"/>
-          <w:szCs w:val="24"/>
-        </w:rPr>
-        <w:t>Emplear autenticación de 2 factores (2FA)</w:t>
-      </w:r>
-      <w:r>
-        <w:rPr>
-          <w:rFonts w:cstheme="minorHAnsi"/>
-          <w:b/>
-          <w:bCs/>
-          <w:sz w:val="24"/>
-          <w:szCs w:val="24"/>
-        </w:rPr>
-        <w:t>:</w:t>
-      </w:r>
-      <w:r>
-        <w:rPr>
-          <w:rFonts w:cstheme="minorHAnsi"/>
-          <w:b/>
-          <w:bCs/>
-          <w:sz w:val="24"/>
-          <w:szCs w:val="24"/>
-        </w:rPr>
-        <w:t xml:space="preserve"> </w:t>
-      </w:r>
-      <w:r>
-        <w:rPr>
-          <w:rFonts w:cstheme="minorHAnsi"/>
-          <w:sz w:val="24"/>
-          <w:szCs w:val="24"/>
-        </w:rPr>
-        <w:t>La autenticación de dos factores es considerada por muchos como la primera línea de defensa contra ataques de fuerza bruta. La implementación de una solución de este tipo reduce en gran medida el riesgo de una posible violación de datos.</w:t>
-      </w:r>
-    </w:p>
-    <w:p>
-      <w:pPr>
-        <w:pStyle w:val="ListParagraph"/>
-        <w:jc w:val="both"/>
-        <w:rPr>
-          <w:rFonts w:cstheme="minorHAnsi"/>
-          <w:sz w:val="24"/>
-          <w:szCs w:val="24"/>
-        </w:rPr>
-      </w:pPr>
-      <w:r>
-        <w:rPr>
-          <w:rFonts w:cstheme="minorHAnsi"/>
-          <w:b/>
-          <w:bCs/>
-          <w:sz w:val="24"/>
-          <w:szCs w:val="24"/>
-        </w:rPr>
-        <w:t>Usar URL de inicio de sesión únicas:</w:t>
-      </w:r>
-      <w:r>
-        <w:rPr>
-          <w:rFonts w:cstheme="minorHAnsi"/>
-          <w:sz w:val="24"/>
-          <w:szCs w:val="24"/>
-        </w:rPr>
-        <w:t xml:space="preserve"> </w:t>
-      </w:r>
-      <w:r>
-        <w:rPr>
-          <w:rFonts w:cstheme="minorHAnsi"/>
-          <w:sz w:val="24"/>
-          <w:szCs w:val="24"/>
-        </w:rPr>
-        <w:t>Cree direcciones URL de inicio de sesión únicas para diferentes grupos de usuarios. Esto no detendrá un ataque de fuerza bruta, pero la introducción de esa variable adicional hace que las cosas sean un poco más difíciles y consumen mucho tiempo para un atacante.</w:t>
-      </w:r>
-    </w:p>
-    <w:p>
-      <w:pPr>
-        <w:pStyle w:val="ListParagraph"/>
-        <w:jc w:val="both"/>
-        <w:rPr>
-          <w:rFonts w:cstheme="minorHAnsi"/>
-          <w:sz w:val="24"/>
-          <w:szCs w:val="24"/>
-        </w:rPr>
-      </w:pPr>
-      <w:r>
-        <w:rPr>
-          <w:rFonts w:cstheme="minorHAnsi"/>
-          <w:b/>
-          <w:bCs/>
-          <w:sz w:val="24"/>
-          <w:szCs w:val="24"/>
-        </w:rPr>
-        <w:t>Supervise los registros del servidor</w:t>
-      </w:r>
-      <w:r>
-        <w:rPr>
-          <w:rFonts w:cstheme="minorHAnsi"/>
-          <w:b/>
-          <w:bCs/>
-          <w:sz w:val="24"/>
-          <w:szCs w:val="24"/>
-        </w:rPr>
-        <w:t xml:space="preserve">: </w:t>
-      </w:r>
-      <w:r>
-        <w:rPr>
-          <w:rFonts w:cstheme="minorHAnsi"/>
-          <w:sz w:val="24"/>
-          <w:szCs w:val="24"/>
-        </w:rPr>
-        <w:t>Asegúrese de analizar sus archivos de registro diligentemente. Los administradores saben que los archivos de registro son esenciales para mantener un sistema.</w:t>
-      </w:r>
-      <w:r>
-        <w:rPr>
-          <w:rFonts w:cstheme="minorHAnsi"/>
-          <w:sz w:val="24"/>
-          <w:szCs w:val="24"/>
-        </w:rPr>
-        <w:t xml:space="preserve"> </w:t>
-      </w:r>
-      <w:r>
-        <w:rPr>
-          <w:rFonts w:cstheme="minorHAnsi"/>
-          <w:sz w:val="24"/>
-          <w:szCs w:val="24"/>
-        </w:rPr>
-        <w:t xml:space="preserve">Las aplicaciones de administración de registros, como </w:t>
-      </w:r>
-      <w:proofErr w:type="spellStart"/>
-      <w:r>
-        <w:rPr>
-          <w:rFonts w:cstheme="minorHAnsi"/>
-          <w:sz w:val="24"/>
-          <w:szCs w:val="24"/>
-        </w:rPr>
-        <w:t>Logwatch</w:t>
-      </w:r>
-      <w:proofErr w:type="spellEnd"/>
-      <w:r>
-        <w:rPr>
-          <w:rFonts w:cstheme="minorHAnsi"/>
-          <w:sz w:val="24"/>
-          <w:szCs w:val="24"/>
-        </w:rPr>
-        <w:t>, pueden ayudarle a realizar comprobaciones diarias y pueden generar informes diarios automáticamente.</w:t>
+        <w:t>Las aplicaciones de administración de registros, como Logwatch, pueden ayudarle a realizar comprobaciones diarias y pueden generar informes diarios automáticamente.</w:t>
       </w:r>
     </w:p>
     <w:p>
@@ -2128,51 +1684,7 @@
           <w:sz w:val="24"/>
           <w:szCs w:val="24"/>
         </w:rPr>
-        <w:t>, basado en fuerza bruta, llamada “</w:t>
-      </w:r>
-      <w:proofErr w:type="spellStart"/>
-      <w:r>
-        <w:rPr>
-          <w:rFonts w:cstheme="minorHAnsi"/>
-          <w:b/>
-          <w:bCs/>
-          <w:sz w:val="24"/>
-          <w:szCs w:val="24"/>
-        </w:rPr>
-        <w:t>Jhon</w:t>
-      </w:r>
-      <w:proofErr w:type="spellEnd"/>
-      <w:r>
-        <w:rPr>
-          <w:rFonts w:cstheme="minorHAnsi"/>
-          <w:b/>
-          <w:bCs/>
-          <w:sz w:val="24"/>
-          <w:szCs w:val="24"/>
-        </w:rPr>
-        <w:t xml:space="preserve"> </w:t>
-      </w:r>
-      <w:proofErr w:type="spellStart"/>
-      <w:r>
-        <w:rPr>
-          <w:rFonts w:cstheme="minorHAnsi"/>
-          <w:b/>
-          <w:bCs/>
-          <w:sz w:val="24"/>
-          <w:szCs w:val="24"/>
-        </w:rPr>
-        <w:t>The</w:t>
-      </w:r>
-      <w:proofErr w:type="spellEnd"/>
-      <w:r>
-        <w:rPr>
-          <w:rFonts w:cstheme="minorHAnsi"/>
-          <w:b/>
-          <w:bCs/>
-          <w:sz w:val="24"/>
-          <w:szCs w:val="24"/>
-        </w:rPr>
-        <w:t xml:space="preserve"> Ripper”. </w:t>
+        <w:t xml:space="preserve">, basado en fuerza bruta, llamada “Jhon The Ripper”. </w:t>
       </w:r>
       <w:r>
         <w:rPr>
@@ -2235,97 +1747,7 @@
           <w:sz w:val="24"/>
           <w:szCs w:val="24"/>
         </w:rPr>
-        <w:t xml:space="preserve">John </w:t>
-      </w:r>
-      <w:proofErr w:type="spellStart"/>
-      <w:r>
-        <w:rPr>
-          <w:rFonts w:cstheme="minorHAnsi"/>
-          <w:sz w:val="24"/>
-          <w:szCs w:val="24"/>
-        </w:rPr>
-        <w:t>the</w:t>
-      </w:r>
-      <w:proofErr w:type="spellEnd"/>
-      <w:r>
-        <w:rPr>
-          <w:rFonts w:cstheme="minorHAnsi"/>
-          <w:sz w:val="24"/>
-          <w:szCs w:val="24"/>
-        </w:rPr>
-        <w:t xml:space="preserve"> Ripper es una herramienta de auditoría de seguridad de contraseñas de código abierto y recuperación de contraseñas disponible para muchos sistemas operativos. John </w:t>
-      </w:r>
-      <w:proofErr w:type="spellStart"/>
-      <w:r>
-        <w:rPr>
-          <w:rFonts w:cstheme="minorHAnsi"/>
-          <w:sz w:val="24"/>
-          <w:szCs w:val="24"/>
-        </w:rPr>
-        <w:t>the</w:t>
-      </w:r>
-      <w:proofErr w:type="spellEnd"/>
-      <w:r>
-        <w:rPr>
-          <w:rFonts w:cstheme="minorHAnsi"/>
-          <w:sz w:val="24"/>
-          <w:szCs w:val="24"/>
-        </w:rPr>
-        <w:t xml:space="preserve"> Ripper jumbo es compatible con cientos de tipos de hash y cifrado, incluyendo para: contraseñas de usuario de sabores Unix (Linux, *BSD, Solaris, AIX, QNX, etc.), macOS, Windows, "aplicaciones web" (por ejemplo, WordPress), groupware (por ejemplo, Notes/Domino) y servidores de bases de datos (SQL, LDAP, etc.); capturas de tráfico de red (autenticación de red de Windows, </w:t>
-      </w:r>
-      <w:proofErr w:type="spellStart"/>
-      <w:r>
-        <w:rPr>
-          <w:rFonts w:cstheme="minorHAnsi"/>
-          <w:sz w:val="24"/>
-          <w:szCs w:val="24"/>
-        </w:rPr>
-        <w:t>WiFi</w:t>
-      </w:r>
-      <w:proofErr w:type="spellEnd"/>
-      <w:r>
-        <w:rPr>
-          <w:rFonts w:cstheme="minorHAnsi"/>
-          <w:sz w:val="24"/>
-          <w:szCs w:val="24"/>
-        </w:rPr>
-        <w:t xml:space="preserve"> WPA-PSK, etc.); claves privadas cifradas (SSH, </w:t>
-      </w:r>
-      <w:proofErr w:type="spellStart"/>
-      <w:r>
-        <w:rPr>
-          <w:rFonts w:cstheme="minorHAnsi"/>
-          <w:sz w:val="24"/>
-          <w:szCs w:val="24"/>
-        </w:rPr>
-        <w:t>GnuPG</w:t>
-      </w:r>
-      <w:proofErr w:type="spellEnd"/>
-      <w:r>
-        <w:rPr>
-          <w:rFonts w:cstheme="minorHAnsi"/>
-          <w:sz w:val="24"/>
-          <w:szCs w:val="24"/>
-        </w:rPr>
-        <w:t>, monederos criptomoneda, etc.), sistemas de archivos y discos (archivos macOS .</w:t>
-      </w:r>
-      <w:proofErr w:type="spellStart"/>
-      <w:r>
-        <w:rPr>
-          <w:rFonts w:cstheme="minorHAnsi"/>
-          <w:sz w:val="24"/>
-          <w:szCs w:val="24"/>
-        </w:rPr>
-        <w:t>dmg</w:t>
-      </w:r>
-      <w:proofErr w:type="spellEnd"/>
-      <w:r>
-        <w:rPr>
-          <w:rFonts w:cstheme="minorHAnsi"/>
-          <w:sz w:val="24"/>
-          <w:szCs w:val="24"/>
-        </w:rPr>
-        <w:t xml:space="preserve"> y "paquetes dispersos", Windows BitLocker, etc.), archivos (ZIP, RAR, 7z) y archivos de documentos (PDF, Microsoft Office, etc.)</w:t>
+        <w:t>John the Ripper es una herramienta de auditoría de seguridad de contraseñas de código abierto y recuperación de contraseñas disponible para muchos sistemas operativos. John the Ripper jumbo es compatible con cientos de tipos de hash y cifrado, incluyendo para: contraseñas de usuario de sabores Unix (Linux, *BSD, Solaris, AIX, QNX, etc.), macOS, Windows, "aplicaciones web" (por ejemplo, WordPress), groupware (por ejemplo, Notes/Domino) y servidores de bases de datos (SQL, LDAP, etc.); capturas de tráfico de red (autenticación de red de Windows, WiFi WPA-PSK, etc.); claves privadas cifradas (SSH, GnuPG, monederos criptomoneda, etc.), sistemas de archivos y discos (archivos macOS .dmg y "paquetes dispersos", Windows BitLocker, etc.), archivos (ZIP, RAR, 7z) y archivos de documentos (PDF, Microsoft Office, etc.)</w:t>
       </w:r>
     </w:p>
     <w:p>
@@ -2390,25 +1812,7 @@
           <w:sz w:val="24"/>
           <w:szCs w:val="24"/>
         </w:rPr>
-        <w:t xml:space="preserve">e ejecuta en 15 plataformas diferentes, incluyendo Unix, Windows y </w:t>
-      </w:r>
-      <w:proofErr w:type="spellStart"/>
-      <w:r>
-        <w:rPr>
-          <w:rFonts w:cstheme="minorHAnsi"/>
-          <w:sz w:val="24"/>
-          <w:szCs w:val="24"/>
-        </w:rPr>
-        <w:t>OpenVMS</w:t>
-      </w:r>
-      <w:proofErr w:type="spellEnd"/>
-      <w:r>
-        <w:rPr>
-          <w:rFonts w:cstheme="minorHAnsi"/>
-          <w:sz w:val="24"/>
-          <w:szCs w:val="24"/>
-        </w:rPr>
-        <w:t>.</w:t>
+        <w:t>e ejecuta en 15 plataformas diferentes, incluyendo Unix, Windows y OpenVMS.</w:t>
       </w:r>
     </w:p>
     <w:p>
@@ -2465,43 +1869,7 @@
           <w:sz w:val="24"/>
           <w:szCs w:val="24"/>
         </w:rPr>
-        <w:t xml:space="preserve">Si, por defecto en Kali Linux no viene instalado ya que se instala la versión mínima primero. Si se quiere obtener todas las mejores herramientas para </w:t>
-      </w:r>
-      <w:proofErr w:type="spellStart"/>
-      <w:r>
-        <w:rPr>
-          <w:rFonts w:cstheme="minorHAnsi"/>
-          <w:sz w:val="24"/>
-          <w:szCs w:val="24"/>
-        </w:rPr>
-        <w:t>pentesting</w:t>
-      </w:r>
-      <w:proofErr w:type="spellEnd"/>
-      <w:r>
-        <w:rPr>
-          <w:rFonts w:cstheme="minorHAnsi"/>
-          <w:sz w:val="24"/>
-          <w:szCs w:val="24"/>
-        </w:rPr>
-        <w:t xml:space="preserve"> y </w:t>
-      </w:r>
-      <w:proofErr w:type="spellStart"/>
-      <w:r>
-        <w:rPr>
-          <w:rFonts w:cstheme="minorHAnsi"/>
-          <w:sz w:val="24"/>
-          <w:szCs w:val="24"/>
-        </w:rPr>
-        <w:t>hacko</w:t>
-      </w:r>
-      <w:proofErr w:type="spellEnd"/>
-      <w:r>
-        <w:rPr>
-          <w:rFonts w:cstheme="minorHAnsi"/>
-          <w:sz w:val="24"/>
-          <w:szCs w:val="24"/>
-        </w:rPr>
-        <w:t xml:space="preserve"> en general, se requiere instalar la versión completa de Kali Linux; Esto se puede obtener con los siguientes comandos:</w:t>
+        <w:t>Si, por defecto en Kali Linux no viene instalado ya que se instala la versión mínima primero. Si se quiere obtener todas las mejores herramientas para pentesting y hacko en general, se requiere instalar la versión completa de Kali Linux; Esto se puede obtener con los siguientes comandos:</w:t>
       </w:r>
     </w:p>
     <w:p>
@@ -2524,62 +1892,7 @@
           <w:sz w:val="24"/>
           <w:szCs w:val="24"/>
         </w:rPr>
-        <w:t xml:space="preserve">sudo </w:t>
-      </w:r>
-      <w:proofErr w:type="spellStart"/>
-      <w:r>
-        <w:rPr>
-          <w:rFonts w:cstheme="minorHAnsi"/>
-          <w:b/>
-          <w:bCs/>
-          <w:sz w:val="24"/>
-          <w:szCs w:val="24"/>
-        </w:rPr>
-        <w:t>apt-get</w:t>
-      </w:r>
-      <w:proofErr w:type="spellEnd"/>
-      <w:r>
-        <w:rPr>
-          <w:rFonts w:cstheme="minorHAnsi"/>
-          <w:b/>
-          <w:bCs/>
-          <w:sz w:val="24"/>
-          <w:szCs w:val="24"/>
-        </w:rPr>
-        <w:t xml:space="preserve"> </w:t>
-      </w:r>
-      <w:proofErr w:type="spellStart"/>
-      <w:r>
-        <w:rPr>
-          <w:rFonts w:cstheme="minorHAnsi"/>
-          <w:b/>
-          <w:bCs/>
-          <w:sz w:val="24"/>
-          <w:szCs w:val="24"/>
-        </w:rPr>
-        <w:t>update</w:t>
-      </w:r>
-      <w:proofErr w:type="spellEnd"/>
-      <w:r>
-        <w:rPr>
-          <w:rFonts w:cstheme="minorHAnsi"/>
-          <w:b/>
-          <w:bCs/>
-          <w:sz w:val="24"/>
-          <w:szCs w:val="24"/>
-        </w:rPr>
-        <w:t xml:space="preserve"> -</w:t>
-      </w:r>
-      <w:proofErr w:type="gramStart"/>
-      <w:r>
-        <w:rPr>
-          <w:rFonts w:cstheme="minorHAnsi"/>
-          <w:b/>
-          <w:bCs/>
-          <w:sz w:val="24"/>
-          <w:szCs w:val="24"/>
-        </w:rPr>
-        <w:t xml:space="preserve">y  </w:t>
+        <w:t xml:space="preserve">sudo apt-get update -y  </w:t>
       </w:r>
       <w:r>
         <w:rPr>
@@ -2591,7 +1904,6 @@
         </w:rPr>
         <w:tab/>
       </w:r>
-      <w:proofErr w:type="gramEnd"/>
       <w:r>
         <w:rPr>
           <w:rFonts w:cstheme="minorHAnsi"/>
@@ -2621,51 +1933,7 @@
           <w:sz w:val="24"/>
           <w:szCs w:val="24"/>
         </w:rPr>
-        <w:t xml:space="preserve">sudo </w:t>
-      </w:r>
-      <w:proofErr w:type="spellStart"/>
-      <w:r>
-        <w:rPr>
-          <w:rFonts w:cstheme="minorHAnsi"/>
-          <w:b/>
-          <w:bCs/>
-          <w:sz w:val="24"/>
-          <w:szCs w:val="24"/>
-        </w:rPr>
-        <w:t>apt-get</w:t>
-      </w:r>
-      <w:proofErr w:type="spellEnd"/>
-      <w:r>
-        <w:rPr>
-          <w:rFonts w:cstheme="minorHAnsi"/>
-          <w:b/>
-          <w:bCs/>
-          <w:sz w:val="24"/>
-          <w:szCs w:val="24"/>
-        </w:rPr>
-        <w:t xml:space="preserve"> </w:t>
-      </w:r>
-      <w:proofErr w:type="spellStart"/>
-      <w:r>
-        <w:rPr>
-          <w:rFonts w:cstheme="minorHAnsi"/>
-          <w:b/>
-          <w:bCs/>
-          <w:sz w:val="24"/>
-          <w:szCs w:val="24"/>
-        </w:rPr>
-        <w:t>upgrade</w:t>
-      </w:r>
-      <w:proofErr w:type="spellEnd"/>
-      <w:r>
-        <w:rPr>
-          <w:rFonts w:cstheme="minorHAnsi"/>
-          <w:b/>
-          <w:bCs/>
-          <w:sz w:val="24"/>
-          <w:szCs w:val="24"/>
-        </w:rPr>
-        <w:t xml:space="preserve"> -y</w:t>
+        <w:t>sudo apt-get upgrade -y</w:t>
       </w:r>
       <w:r>
         <w:rPr>
@@ -2706,95 +1974,7 @@
           <w:sz w:val="24"/>
           <w:szCs w:val="24"/>
         </w:rPr>
-        <w:t xml:space="preserve">sudo </w:t>
-      </w:r>
-      <w:proofErr w:type="spellStart"/>
-      <w:r>
-        <w:rPr>
-          <w:rFonts w:cstheme="minorHAnsi"/>
-          <w:b/>
-          <w:bCs/>
-          <w:sz w:val="24"/>
-          <w:szCs w:val="24"/>
-        </w:rPr>
-        <w:t>apt-get</w:t>
-      </w:r>
-      <w:proofErr w:type="spellEnd"/>
-      <w:r>
-        <w:rPr>
-          <w:rFonts w:cstheme="minorHAnsi"/>
-          <w:b/>
-          <w:bCs/>
-          <w:sz w:val="24"/>
-          <w:szCs w:val="24"/>
-        </w:rPr>
-        <w:t xml:space="preserve"> </w:t>
-      </w:r>
-      <w:proofErr w:type="spellStart"/>
-      <w:r>
-        <w:rPr>
-          <w:rFonts w:cstheme="minorHAnsi"/>
-          <w:b/>
-          <w:bCs/>
-          <w:sz w:val="24"/>
-          <w:szCs w:val="24"/>
-        </w:rPr>
-        <w:t>install</w:t>
-      </w:r>
-      <w:proofErr w:type="spellEnd"/>
-      <w:r>
-        <w:rPr>
-          <w:rFonts w:cstheme="minorHAnsi"/>
-          <w:b/>
-          <w:bCs/>
-          <w:sz w:val="24"/>
-          <w:szCs w:val="24"/>
-        </w:rPr>
-        <w:t xml:space="preserve"> </w:t>
-      </w:r>
-      <w:proofErr w:type="spellStart"/>
-      <w:r>
-        <w:rPr>
-          <w:rFonts w:cstheme="minorHAnsi"/>
-          <w:b/>
-          <w:bCs/>
-          <w:sz w:val="24"/>
-          <w:szCs w:val="24"/>
-        </w:rPr>
-        <w:t>kali</w:t>
-      </w:r>
-      <w:proofErr w:type="spellEnd"/>
-      <w:r>
-        <w:rPr>
-          <w:rFonts w:cstheme="minorHAnsi"/>
-          <w:b/>
-          <w:bCs/>
-          <w:sz w:val="24"/>
-          <w:szCs w:val="24"/>
-        </w:rPr>
-        <w:t>-</w:t>
-      </w:r>
-      <w:proofErr w:type="spellStart"/>
-      <w:r>
-        <w:rPr>
-          <w:rFonts w:cstheme="minorHAnsi"/>
-          <w:b/>
-          <w:bCs/>
-          <w:sz w:val="24"/>
-          <w:szCs w:val="24"/>
-        </w:rPr>
-        <w:t>linux</w:t>
-      </w:r>
-      <w:proofErr w:type="spellEnd"/>
-      <w:r>
-        <w:rPr>
-          <w:rFonts w:cstheme="minorHAnsi"/>
-          <w:b/>
-          <w:bCs/>
-          <w:sz w:val="24"/>
-          <w:szCs w:val="24"/>
-        </w:rPr>
-        <w:t>-default</w:t>
+        <w:t>sudo apt-get install kali-linux-default</w:t>
       </w:r>
       <w:r>
         <w:rPr>
@@ -2863,52 +2043,14 @@
         </w:rPr>
         <w:t xml:space="preserve">Debian: </w:t>
       </w:r>
-      <w:proofErr w:type="spellStart"/>
-      <w:r>
-        <w:rPr>
-          <w:rFonts w:cstheme="minorHAnsi"/>
-          <w:sz w:val="24"/>
-          <w:szCs w:val="24"/>
-        </w:rPr>
-        <w:t>apt-get</w:t>
-      </w:r>
-      <w:proofErr w:type="spellEnd"/>
-      <w:r>
-        <w:rPr>
-          <w:rFonts w:cstheme="minorHAnsi"/>
-          <w:sz w:val="24"/>
-          <w:szCs w:val="24"/>
-        </w:rPr>
-        <w:t xml:space="preserve"> </w:t>
-      </w:r>
-      <w:proofErr w:type="spellStart"/>
-      <w:r>
-        <w:rPr>
-          <w:rFonts w:cstheme="minorHAnsi"/>
-          <w:sz w:val="24"/>
-          <w:szCs w:val="24"/>
-        </w:rPr>
-        <w:t>install</w:t>
-      </w:r>
-      <w:proofErr w:type="spellEnd"/>
-      <w:r>
-        <w:rPr>
-          <w:rFonts w:cstheme="minorHAnsi"/>
-          <w:sz w:val="24"/>
-          <w:szCs w:val="24"/>
-        </w:rPr>
-        <w:t xml:space="preserve"> -y  </w:t>
-      </w:r>
-      <w:proofErr w:type="spellStart"/>
-      <w:r>
-        <w:rPr>
-          <w:rFonts w:cstheme="minorHAnsi"/>
-          <w:sz w:val="24"/>
-          <w:szCs w:val="24"/>
-        </w:rPr>
-        <w:t>john</w:t>
-      </w:r>
-      <w:proofErr w:type="spellEnd"/>
+      <w:r>
+        <w:rPr>
+          <w:rFonts w:cstheme="minorHAnsi"/>
+          <w:sz w:val="24"/>
+          <w:szCs w:val="24"/>
+        </w:rPr>
+        <w:t>apt-get install -y  john</w:t>
+      </w:r>
     </w:p>
     <w:p>
       <w:pPr>
@@ -2972,23 +2114,13 @@
           <w:szCs w:val="24"/>
         </w:rPr>
       </w:pPr>
-      <w:proofErr w:type="spellStart"/>
-      <w:r>
-        <w:rPr>
-          <w:rFonts w:cstheme="minorHAnsi"/>
-          <w:sz w:val="24"/>
-          <w:szCs w:val="24"/>
-        </w:rPr>
-        <w:t>wget</w:t>
-      </w:r>
-      <w:proofErr w:type="spellEnd"/>
-      <w:r>
-        <w:rPr>
-          <w:rFonts w:cstheme="minorHAnsi"/>
-          <w:sz w:val="24"/>
-          <w:szCs w:val="24"/>
-        </w:rPr>
-        <w:t xml:space="preserve"> </w:t>
+      <w:r>
+        <w:rPr>
+          <w:rFonts w:cstheme="minorHAnsi"/>
+          <w:sz w:val="24"/>
+          <w:szCs w:val="24"/>
+        </w:rPr>
+        <w:t xml:space="preserve">wget </w:t>
       </w:r>
       <w:hyperlink r:id="rId8" w:history="1">
         <w:r>
@@ -3018,124 +2150,386 @@
           <w:sz w:val="24"/>
           <w:szCs w:val="24"/>
         </w:rPr>
-        <w:t>rpm -</w:t>
-      </w:r>
-      <w:proofErr w:type="spellStart"/>
-      <w:r>
-        <w:rPr>
-          <w:rFonts w:cstheme="minorHAnsi"/>
-          <w:sz w:val="24"/>
-          <w:szCs w:val="24"/>
-        </w:rPr>
-        <w:t>Uvh</w:t>
-      </w:r>
-      <w:proofErr w:type="spellEnd"/>
-      <w:r>
-        <w:rPr>
-          <w:rFonts w:cstheme="minorHAnsi"/>
+        <w:t>rpm -Uvh john*rpm</w:t>
+      </w:r>
+    </w:p>
+    <w:p>
+      <w:pPr>
+        <w:pStyle w:val="ListParagraph"/>
+        <w:jc w:val="both"/>
+        <w:rPr>
+          <w:rFonts w:cstheme="minorHAnsi"/>
+          <w:b/>
+          <w:bCs/>
+          <w:sz w:val="24"/>
+          <w:szCs w:val="24"/>
+        </w:rPr>
+      </w:pPr>
+      <w:r>
+        <w:rPr>
+          <w:rFonts w:cstheme="minorHAnsi"/>
+          <w:b/>
+          <w:bCs/>
+          <w:sz w:val="24"/>
+          <w:szCs w:val="24"/>
+        </w:rPr>
+        <w:t>O directamente de la terminal:</w:t>
+      </w:r>
+    </w:p>
+    <w:p>
+      <w:pPr>
+        <w:pStyle w:val="ListParagraph"/>
+        <w:jc w:val="both"/>
+        <w:rPr>
+          <w:rFonts w:cstheme="minorHAnsi"/>
+          <w:sz w:val="24"/>
+          <w:szCs w:val="24"/>
+        </w:rPr>
+      </w:pPr>
+      <w:r>
+        <w:rPr>
+          <w:rFonts w:cstheme="minorHAnsi"/>
+          <w:sz w:val="24"/>
+          <w:szCs w:val="24"/>
+        </w:rPr>
+        <w:t>yum install john</w:t>
+      </w:r>
+    </w:p>
+    <w:p>
+      <w:pPr>
+        <w:pStyle w:val="ListParagraph"/>
+        <w:jc w:val="both"/>
+        <w:rPr>
+          <w:rFonts w:cstheme="minorHAnsi"/>
+          <w:sz w:val="24"/>
+          <w:szCs w:val="24"/>
+        </w:rPr>
+      </w:pPr>
+    </w:p>
+    <w:p>
+      <w:pPr>
+        <w:pStyle w:val="ListParagraph"/>
+        <w:jc w:val="both"/>
+        <w:rPr>
+          <w:rFonts w:cstheme="minorHAnsi"/>
+          <w:sz w:val="24"/>
+          <w:szCs w:val="24"/>
+        </w:rPr>
+      </w:pPr>
+      <w:r>
+        <w:rPr>
+          <w:rFonts w:cstheme="minorHAnsi"/>
+          <w:sz w:val="24"/>
+          <w:szCs w:val="24"/>
+        </w:rPr>
+        <w:t>Preferentemente se recomienda descargar la versión “bundle”, que se encuentra en el repositorio de github. Este es el descifrador</w:t>
+      </w:r>
+      <w:r>
+        <w:rPr>
+          <w:rFonts w:cstheme="minorHAnsi"/>
+          <w:sz w:val="24"/>
+          <w:szCs w:val="24"/>
+        </w:rPr>
+        <w:t xml:space="preserve"> de contraseñas sin conexión avanzado, que admite cientos de tipos de cifrado y hash, y se ejecuta en muchos sistemas operativos, CPU, GPU e incluso algunos FPGA</w:t>
+      </w:r>
+      <w:r>
+        <w:rPr>
+          <w:rFonts w:cstheme="minorHAnsi"/>
+          <w:sz w:val="24"/>
+          <w:szCs w:val="24"/>
+        </w:rPr>
+        <w:t>.</w:t>
+      </w:r>
+    </w:p>
+    <w:p>
+      <w:pPr>
+        <w:pStyle w:val="ListParagraph"/>
+        <w:jc w:val="both"/>
+        <w:rPr>
+          <w:rFonts w:cstheme="minorHAnsi"/>
+          <w:sz w:val="24"/>
+          <w:szCs w:val="24"/>
+        </w:rPr>
+      </w:pPr>
+    </w:p>
+    <w:p>
+      <w:pPr>
+        <w:pStyle w:val="ListParagraph"/>
+        <w:jc w:val="both"/>
+        <w:rPr>
+          <w:rFonts w:cstheme="minorHAnsi"/>
+          <w:sz w:val="24"/>
+          <w:szCs w:val="24"/>
+        </w:rPr>
+      </w:pPr>
+      <w:r>
+        <w:rPr>
+          <w:rFonts w:cstheme="minorHAnsi"/>
+          <w:sz w:val="24"/>
+          <w:szCs w:val="24"/>
+        </w:rPr>
+        <w:t>Para instalarlo, se hace una descarga del repositorio a cualquier ubicación del sistema de archivos de Linux (se prefiere que se descargue en  la carpeta /Desktop y luego se instale en la carpeta /sbin/</w:t>
+      </w:r>
+      <w:r>
+        <w:rPr>
+          <w:rFonts w:cstheme="minorHAnsi"/>
+          <w:sz w:val="24"/>
+          <w:szCs w:val="24"/>
+        </w:rPr>
+        <w:t xml:space="preserve"> ya que ahí se almacenan los programas ajenos al sistema operativo pero que solo se ejecutan de m</w:t>
+      </w:r>
+      <w:r>
+        <w:rPr>
+          <w:rFonts w:cstheme="minorHAnsi"/>
+          <w:sz w:val="24"/>
+          <w:szCs w:val="24"/>
+        </w:rPr>
+        <w:t>anera administrativa</w:t>
+      </w:r>
+      <w:r>
+        <w:rPr>
+          <w:rFonts w:cstheme="minorHAnsi"/>
+          <w:sz w:val="24"/>
+          <w:szCs w:val="24"/>
+        </w:rPr>
+        <w:t>) con el comando:</w:t>
+      </w:r>
+    </w:p>
+    <w:p>
+      <w:pPr>
+        <w:pStyle w:val="ListParagraph"/>
+        <w:jc w:val="both"/>
+        <w:rPr>
+          <w:rFonts w:cstheme="minorHAnsi"/>
+          <w:b/>
+          <w:bCs/>
+          <w:sz w:val="24"/>
+          <w:szCs w:val="24"/>
+        </w:rPr>
+      </w:pPr>
+      <w:r>
+        <w:rPr>
+          <w:rFonts w:cstheme="minorHAnsi"/>
+          <w:b/>
+          <w:bCs/>
+          <w:sz w:val="24"/>
+          <w:szCs w:val="24"/>
+        </w:rPr>
+        <w:t xml:space="preserve">git clone </w:t>
+      </w:r>
+      <w:hyperlink r:id="rId9" w:history="1">
+        <w:r>
+          <w:rPr>
+            <w:rStyle w:val="Hyperlink"/>
+            <w:rFonts w:cstheme="minorHAnsi"/>
+            <w:b/>
+            <w:bCs/>
+            <w:sz w:val="24"/>
+            <w:szCs w:val="24"/>
+          </w:rPr>
+          <w:t>git@github.com:openwall/john.git</w:t>
+        </w:r>
+      </w:hyperlink>
+    </w:p>
+    <w:p>
+      <w:pPr>
+        <w:pStyle w:val="ListParagraph"/>
+        <w:jc w:val="both"/>
+        <w:rPr>
+          <w:rFonts w:cstheme="minorHAnsi"/>
+          <w:sz w:val="24"/>
+          <w:szCs w:val="24"/>
+        </w:rPr>
+      </w:pPr>
+    </w:p>
+    <w:p>
+      <w:pPr>
+        <w:pStyle w:val="ListParagraph"/>
+        <w:jc w:val="both"/>
+        <w:rPr>
+          <w:rFonts w:cstheme="minorHAnsi"/>
+          <w:sz w:val="24"/>
+          <w:szCs w:val="24"/>
+        </w:rPr>
+      </w:pPr>
+      <w:r>
+        <w:rPr>
+          <w:rFonts w:cstheme="minorHAnsi"/>
+          <w:sz w:val="24"/>
+          <w:szCs w:val="24"/>
+        </w:rPr>
+        <w:t xml:space="preserve">Una vez clonado el repositorio, se descomprime el archivo zip usando el comando </w:t>
+      </w:r>
+      <w:r>
+        <w:rPr>
+          <w:rFonts w:cstheme="minorHAnsi"/>
+          <w:b/>
+          <w:bCs/>
+          <w:sz w:val="24"/>
+          <w:szCs w:val="24"/>
+        </w:rPr>
+        <w:t xml:space="preserve">unzip </w:t>
+      </w:r>
+      <w:r>
+        <w:rPr>
+          <w:rFonts w:cstheme="minorHAnsi"/>
+          <w:sz w:val="24"/>
+          <w:szCs w:val="24"/>
+        </w:rPr>
+        <w:t xml:space="preserve">y al terminar la extracción, nos adentramos a la carpeta, dirigiéndonos a la carpeta </w:t>
+      </w:r>
+      <w:r>
+        <w:rPr>
+          <w:rFonts w:cstheme="minorHAnsi"/>
+          <w:b/>
+          <w:bCs/>
+          <w:sz w:val="24"/>
+          <w:szCs w:val="24"/>
+        </w:rPr>
+        <w:t>src</w:t>
+      </w:r>
+      <w:r>
+        <w:rPr>
+          <w:rFonts w:cstheme="minorHAnsi"/>
+          <w:b/>
+          <w:bCs/>
           <w:sz w:val="24"/>
           <w:szCs w:val="24"/>
         </w:rPr>
         <w:t xml:space="preserve"> </w:t>
       </w:r>
-      <w:proofErr w:type="spellStart"/>
-      <w:r>
-        <w:rPr>
-          <w:rFonts w:cstheme="minorHAnsi"/>
-          <w:sz w:val="24"/>
-          <w:szCs w:val="24"/>
-        </w:rPr>
-        <w:t>john</w:t>
-      </w:r>
-      <w:proofErr w:type="spellEnd"/>
-      <w:r>
-        <w:rPr>
-          <w:rFonts w:cstheme="minorHAnsi"/>
-          <w:sz w:val="24"/>
-          <w:szCs w:val="24"/>
-        </w:rPr>
-        <w:t>*rpm</w:t>
-      </w:r>
-    </w:p>
-    <w:p>
-      <w:pPr>
-        <w:pStyle w:val="ListParagraph"/>
-        <w:jc w:val="both"/>
-        <w:rPr>
-          <w:rFonts w:cstheme="minorHAnsi"/>
-          <w:b/>
-          <w:bCs/>
-          <w:sz w:val="24"/>
-          <w:szCs w:val="24"/>
-        </w:rPr>
-      </w:pPr>
-      <w:r>
-        <w:rPr>
-          <w:rFonts w:cstheme="minorHAnsi"/>
-          <w:b/>
-          <w:bCs/>
-          <w:sz w:val="24"/>
-          <w:szCs w:val="24"/>
-        </w:rPr>
-        <w:t>O directamente de la terminal:</w:t>
-      </w:r>
-    </w:p>
-    <w:p>
-      <w:pPr>
-        <w:pStyle w:val="ListParagraph"/>
-        <w:jc w:val="both"/>
-        <w:rPr>
-          <w:rFonts w:cstheme="minorHAnsi"/>
-          <w:sz w:val="24"/>
-          <w:szCs w:val="24"/>
-        </w:rPr>
-      </w:pPr>
-      <w:proofErr w:type="spellStart"/>
-      <w:r>
-        <w:rPr>
-          <w:rFonts w:cstheme="minorHAnsi"/>
-          <w:sz w:val="24"/>
-          <w:szCs w:val="24"/>
-        </w:rPr>
-        <w:t>yum</w:t>
-      </w:r>
-      <w:proofErr w:type="spellEnd"/>
-      <w:r>
-        <w:rPr>
-          <w:rFonts w:cstheme="minorHAnsi"/>
+      <w:r>
+        <w:rPr>
+          <w:rFonts w:cstheme="minorHAnsi"/>
+          <w:sz w:val="24"/>
+          <w:szCs w:val="24"/>
+        </w:rPr>
+        <w:t xml:space="preserve"> y ejecutamos el comando </w:t>
+      </w:r>
+      <w:r>
+        <w:rPr>
+          <w:rFonts w:cstheme="minorHAnsi"/>
+          <w:b/>
+          <w:bCs/>
+          <w:sz w:val="24"/>
+          <w:szCs w:val="24"/>
+        </w:rPr>
+        <w:t>./configure &amp;&amp; make</w:t>
+      </w:r>
+      <w:r>
+        <w:rPr>
+          <w:rFonts w:cstheme="minorHAnsi"/>
+          <w:b/>
+          <w:bCs/>
           <w:sz w:val="24"/>
           <w:szCs w:val="24"/>
         </w:rPr>
         <w:t xml:space="preserve"> </w:t>
       </w:r>
-      <w:proofErr w:type="spellStart"/>
-      <w:r>
-        <w:rPr>
-          <w:rFonts w:cstheme="minorHAnsi"/>
-          <w:sz w:val="24"/>
-          <w:szCs w:val="24"/>
-        </w:rPr>
-        <w:t>install</w:t>
-      </w:r>
-      <w:proofErr w:type="spellEnd"/>
-      <w:r>
-        <w:rPr>
-          <w:rFonts w:cstheme="minorHAnsi"/>
+      <w:r>
+        <w:rPr>
+          <w:rFonts w:cstheme="minorHAnsi"/>
+          <w:sz w:val="24"/>
+          <w:szCs w:val="24"/>
+        </w:rPr>
+        <w:t xml:space="preserve">para compilaro los archivos fuentes de make. Una vez finalizado, podemos mover la carpeta /run que se encuentra adentro de /John y la </w:t>
+      </w:r>
+      <w:r>
+        <w:rPr>
+          <w:rFonts w:cstheme="minorHAnsi"/>
+          <w:sz w:val="24"/>
+          <w:szCs w:val="24"/>
+        </w:rPr>
+        <w:t>movemos a</w:t>
+      </w:r>
+      <w:r>
+        <w:rPr>
+          <w:rFonts w:cstheme="minorHAnsi"/>
+          <w:sz w:val="24"/>
+          <w:szCs w:val="24"/>
+        </w:rPr>
+        <w:t xml:space="preserve"> /sbin;</w:t>
+      </w:r>
+      <w:r>
+        <w:rPr>
+          <w:rFonts w:cstheme="minorHAnsi"/>
+          <w:b/>
+          <w:bCs/>
           <w:sz w:val="24"/>
           <w:szCs w:val="24"/>
         </w:rPr>
         <w:t xml:space="preserve"> </w:t>
       </w:r>
-      <w:proofErr w:type="spellStart"/>
-      <w:r>
-        <w:rPr>
-          <w:rFonts w:cstheme="minorHAnsi"/>
-          <w:sz w:val="24"/>
-          <w:szCs w:val="24"/>
-        </w:rPr>
-        <w:t>john</w:t>
-      </w:r>
-      <w:proofErr w:type="spellEnd"/>
+      <w:r>
+        <w:rPr>
+          <w:rFonts w:cstheme="minorHAnsi"/>
+          <w:sz w:val="24"/>
+          <w:szCs w:val="24"/>
+        </w:rPr>
+        <w:t xml:space="preserve">antes de </w:t>
+      </w:r>
+      <w:r>
+        <w:rPr>
+          <w:rFonts w:cstheme="minorHAnsi"/>
+          <w:sz w:val="24"/>
+          <w:szCs w:val="24"/>
+        </w:rPr>
+        <w:t xml:space="preserve">mover la carpeta, se recomienda renombrar la carpeta /run a /John, se puede lograr esto con el comando </w:t>
+      </w:r>
+      <w:r>
+        <w:rPr>
+          <w:rFonts w:cstheme="minorHAnsi"/>
+          <w:b/>
+          <w:bCs/>
+          <w:sz w:val="24"/>
+          <w:szCs w:val="24"/>
+        </w:rPr>
+        <w:t>mv /run John</w:t>
+      </w:r>
+      <w:r>
+        <w:rPr>
+          <w:rFonts w:cstheme="minorHAnsi"/>
+          <w:sz w:val="24"/>
+          <w:szCs w:val="24"/>
+        </w:rPr>
+        <w:t>. Ya renombrada la carpeta, ahora si se mueve</w:t>
+      </w:r>
+      <w:r>
+        <w:rPr>
+          <w:rFonts w:cstheme="minorHAnsi"/>
+          <w:sz w:val="24"/>
+          <w:szCs w:val="24"/>
+        </w:rPr>
+        <w:t xml:space="preserve"> usando el comando </w:t>
+      </w:r>
+      <w:r>
+        <w:rPr>
+          <w:rFonts w:cstheme="minorHAnsi"/>
+          <w:b/>
+          <w:bCs/>
+          <w:sz w:val="24"/>
+          <w:szCs w:val="24"/>
+        </w:rPr>
+        <w:t>mv /run /sbin/.</w:t>
+      </w:r>
+      <w:r>
+        <w:rPr>
+          <w:rFonts w:cstheme="minorHAnsi"/>
+          <w:b/>
+          <w:bCs/>
+          <w:sz w:val="24"/>
+          <w:szCs w:val="24"/>
+        </w:rPr>
+        <w:t xml:space="preserve"> </w:t>
+      </w:r>
+      <w:r>
+        <w:rPr>
+          <w:rFonts w:cstheme="minorHAnsi"/>
+          <w:sz w:val="24"/>
+          <w:szCs w:val="24"/>
+        </w:rPr>
+        <w:t>Para mas información sobre la instalación, viene un manual de instalación parfa cada distribución de Linux en la carpeta /docs.</w:t>
+      </w:r>
     </w:p>
     <w:p>
       <w:pPr>
@@ -3189,247 +2583,87 @@
           <w:sz w:val="24"/>
           <w:szCs w:val="24"/>
         </w:rPr>
-        <w:t xml:space="preserve">Si se configuro una variable de entorno al momento de hacer la instalación de </w:t>
-      </w:r>
-      <w:proofErr w:type="spellStart"/>
-      <w:r>
-        <w:rPr>
-          <w:rFonts w:cstheme="minorHAnsi"/>
+        <w:t xml:space="preserve">Si se configuro una variable de entorno al momento de hacer la instalación de john, se podría ejecutar desde cualquier ubicación en el árbol de archivos de Linux usando el comando </w:t>
+      </w:r>
+      <w:r>
+        <w:rPr>
+          <w:rFonts w:cstheme="minorHAnsi"/>
+          <w:b/>
+          <w:bCs/>
           <w:sz w:val="24"/>
           <w:szCs w:val="24"/>
         </w:rPr>
         <w:t>john</w:t>
       </w:r>
-      <w:proofErr w:type="spellEnd"/>
-      <w:r>
-        <w:rPr>
-          <w:rFonts w:cstheme="minorHAnsi"/>
-          <w:sz w:val="24"/>
-          <w:szCs w:val="24"/>
-        </w:rPr>
-        <w:t xml:space="preserve">, se podría ejecutar desde cualquier ubicación en el árbol de archivos de Linux usando el comando </w:t>
-      </w:r>
-      <w:proofErr w:type="spellStart"/>
-      <w:r>
-        <w:rPr>
-          <w:rFonts w:cstheme="minorHAnsi"/>
-          <w:b/>
-          <w:bCs/>
-          <w:sz w:val="24"/>
-          <w:szCs w:val="24"/>
-        </w:rPr>
-        <w:t>john</w:t>
-      </w:r>
-      <w:proofErr w:type="spellEnd"/>
-      <w:r>
-        <w:rPr>
-          <w:rFonts w:cstheme="minorHAnsi"/>
-          <w:sz w:val="24"/>
-          <w:szCs w:val="24"/>
-        </w:rPr>
-        <w:t xml:space="preserve">; al ejecutar este sencillo comando, le mostrara una lista de argumentos (ya que </w:t>
-      </w:r>
-      <w:proofErr w:type="spellStart"/>
-      <w:r>
-        <w:rPr>
-          <w:rFonts w:cstheme="minorHAnsi"/>
-          <w:sz w:val="24"/>
-          <w:szCs w:val="24"/>
-        </w:rPr>
-        <w:t>esta</w:t>
-      </w:r>
-      <w:proofErr w:type="spellEnd"/>
-      <w:r>
-        <w:rPr>
-          <w:rFonts w:cstheme="minorHAnsi"/>
-          <w:sz w:val="24"/>
-          <w:szCs w:val="24"/>
-        </w:rPr>
-        <w:t xml:space="preserve"> incompleto el simple comando “</w:t>
-      </w:r>
-      <w:proofErr w:type="spellStart"/>
-      <w:r>
-        <w:rPr>
-          <w:rFonts w:cstheme="minorHAnsi"/>
-          <w:sz w:val="24"/>
-          <w:szCs w:val="24"/>
-        </w:rPr>
-        <w:t>john</w:t>
-      </w:r>
-      <w:proofErr w:type="spellEnd"/>
-      <w:r>
-        <w:rPr>
-          <w:rFonts w:cstheme="minorHAnsi"/>
-          <w:sz w:val="24"/>
-          <w:szCs w:val="24"/>
-        </w:rPr>
-        <w:t xml:space="preserve">”), para que agregue funcionalidad. Un ejemplo: </w:t>
-      </w:r>
-    </w:p>
-    <w:p>
-      <w:pPr>
-        <w:pStyle w:val="ListParagraph"/>
-        <w:jc w:val="both"/>
-        <w:rPr>
-          <w:rFonts w:cstheme="minorHAnsi"/>
-          <w:b/>
-          <w:bCs/>
-          <w:sz w:val="24"/>
-          <w:szCs w:val="24"/>
-        </w:rPr>
-      </w:pPr>
-      <w:r>
-        <w:rPr>
-          <w:rFonts w:cstheme="minorHAnsi"/>
-          <w:b/>
-          <w:bCs/>
-          <w:sz w:val="24"/>
-          <w:szCs w:val="24"/>
-        </w:rPr>
-        <w:t>John –</w:t>
-      </w:r>
-      <w:proofErr w:type="spellStart"/>
-      <w:r>
-        <w:rPr>
-          <w:rFonts w:cstheme="minorHAnsi"/>
-          <w:b/>
-          <w:bCs/>
-          <w:sz w:val="24"/>
-          <w:szCs w:val="24"/>
-        </w:rPr>
-        <w:t>format</w:t>
-      </w:r>
-      <w:proofErr w:type="spellEnd"/>
-      <w:r>
-        <w:rPr>
-          <w:rFonts w:cstheme="minorHAnsi"/>
-          <w:b/>
-          <w:bCs/>
-          <w:sz w:val="24"/>
-          <w:szCs w:val="24"/>
-        </w:rPr>
-        <w:t>=raw-md5 –</w:t>
-      </w:r>
-      <w:proofErr w:type="spellStart"/>
-      <w:r>
-        <w:rPr>
-          <w:rFonts w:cstheme="minorHAnsi"/>
-          <w:b/>
-          <w:bCs/>
-          <w:sz w:val="24"/>
-          <w:szCs w:val="24"/>
-        </w:rPr>
-        <w:t>wordlist</w:t>
-      </w:r>
-      <w:proofErr w:type="spellEnd"/>
-      <w:r>
-        <w:rPr>
-          <w:rFonts w:cstheme="minorHAnsi"/>
-          <w:b/>
-          <w:bCs/>
-          <w:sz w:val="24"/>
-          <w:szCs w:val="24"/>
-        </w:rPr>
-        <w:t>=/</w:t>
-      </w:r>
-      <w:proofErr w:type="spellStart"/>
-      <w:r>
-        <w:rPr>
-          <w:rFonts w:cstheme="minorHAnsi"/>
-          <w:b/>
-          <w:bCs/>
-          <w:sz w:val="24"/>
-          <w:szCs w:val="24"/>
-        </w:rPr>
-        <w:t>usr</w:t>
-      </w:r>
-      <w:proofErr w:type="spellEnd"/>
-      <w:r>
-        <w:rPr>
-          <w:rFonts w:cstheme="minorHAnsi"/>
-          <w:b/>
-          <w:bCs/>
-          <w:sz w:val="24"/>
-          <w:szCs w:val="24"/>
-        </w:rPr>
-        <w:t>/share/</w:t>
-      </w:r>
-      <w:proofErr w:type="spellStart"/>
-      <w:r>
-        <w:rPr>
-          <w:rFonts w:cstheme="minorHAnsi"/>
-          <w:b/>
-          <w:bCs/>
-          <w:sz w:val="24"/>
-          <w:szCs w:val="24"/>
-        </w:rPr>
-        <w:t>wordlist</w:t>
-      </w:r>
-      <w:proofErr w:type="spellEnd"/>
-      <w:r>
-        <w:rPr>
-          <w:rFonts w:cstheme="minorHAnsi"/>
-          <w:b/>
-          <w:bCs/>
-          <w:sz w:val="24"/>
-          <w:szCs w:val="24"/>
-        </w:rPr>
-        <w:t>/rockyou.txt [hash]</w:t>
-      </w:r>
-    </w:p>
-    <w:p>
-      <w:pPr>
-        <w:pStyle w:val="ListParagraph"/>
-        <w:jc w:val="both"/>
-        <w:rPr>
-          <w:rFonts w:cstheme="minorHAnsi"/>
-          <w:sz w:val="24"/>
-          <w:szCs w:val="24"/>
-        </w:rPr>
-      </w:pPr>
-      <w:r>
-        <w:rPr>
-          <w:rFonts w:cstheme="minorHAnsi"/>
-          <w:sz w:val="24"/>
-          <w:szCs w:val="24"/>
-        </w:rPr>
-        <w:t>Donde –</w:t>
-      </w:r>
-      <w:proofErr w:type="spellStart"/>
-      <w:r>
-        <w:rPr>
-          <w:rFonts w:cstheme="minorHAnsi"/>
-          <w:sz w:val="24"/>
-          <w:szCs w:val="24"/>
-        </w:rPr>
-        <w:t>format</w:t>
-      </w:r>
-      <w:proofErr w:type="spellEnd"/>
-      <w:r>
-        <w:rPr>
-          <w:rFonts w:cstheme="minorHAnsi"/>
-          <w:sz w:val="24"/>
-          <w:szCs w:val="24"/>
-        </w:rPr>
-        <w:t>= indica el algoritmo de encriptación a utilizar para generar el hash y –</w:t>
-      </w:r>
-      <w:proofErr w:type="spellStart"/>
-      <w:r>
-        <w:rPr>
-          <w:rFonts w:cstheme="minorHAnsi"/>
-          <w:sz w:val="24"/>
-          <w:szCs w:val="24"/>
-        </w:rPr>
-        <w:t>wordlist</w:t>
-      </w:r>
-      <w:proofErr w:type="spellEnd"/>
-      <w:r>
-        <w:rPr>
-          <w:rFonts w:cstheme="minorHAnsi"/>
-          <w:sz w:val="24"/>
-          <w:szCs w:val="24"/>
-        </w:rPr>
-        <w:t xml:space="preserve"> indica el diccionario de datos a utilizar para adivinar la contraseña no cifrada, en este caso se utilizo </w:t>
+      <w:r>
+        <w:rPr>
+          <w:rFonts w:cstheme="minorHAnsi"/>
+          <w:sz w:val="24"/>
+          <w:szCs w:val="24"/>
+        </w:rPr>
+        <w:t xml:space="preserve">; al ejecutar este sencillo comando, le mostrara una lista de argumentos (ya que esta incompleto el simple comando “john”), para que agregue funcionalidad. Un ejemplo: </w:t>
+      </w:r>
+    </w:p>
+    <w:p>
+      <w:pPr>
+        <w:pStyle w:val="ListParagraph"/>
+        <w:jc w:val="both"/>
+        <w:rPr>
+          <w:rFonts w:cstheme="minorHAnsi"/>
+          <w:b/>
+          <w:bCs/>
+          <w:sz w:val="24"/>
+          <w:szCs w:val="24"/>
+        </w:rPr>
+      </w:pPr>
+      <w:r>
+        <w:rPr>
+          <w:rFonts w:cstheme="minorHAnsi"/>
+          <w:b/>
+          <w:bCs/>
+          <w:sz w:val="24"/>
+          <w:szCs w:val="24"/>
+        </w:rPr>
+        <w:t>John –format=</w:t>
+      </w:r>
+      <w:r>
+        <w:rPr>
+          <w:rFonts w:cstheme="minorHAnsi"/>
+          <w:b/>
+          <w:bCs/>
+          <w:sz w:val="24"/>
+          <w:szCs w:val="24"/>
+        </w:rPr>
+        <w:t>crypto</w:t>
+      </w:r>
+      <w:r>
+        <w:rPr>
+          <w:rFonts w:cstheme="minorHAnsi"/>
+          <w:b/>
+          <w:bCs/>
+          <w:sz w:val="24"/>
+          <w:szCs w:val="24"/>
+        </w:rPr>
+        <w:t xml:space="preserve"> –wordlist=/usr/share/wordlist/rockyou.txt [hash]</w:t>
+      </w:r>
+    </w:p>
+    <w:p>
+      <w:pPr>
+        <w:pStyle w:val="ListParagraph"/>
+        <w:jc w:val="both"/>
+        <w:rPr>
+          <w:rFonts w:cstheme="minorHAnsi"/>
+          <w:sz w:val="24"/>
+          <w:szCs w:val="24"/>
+        </w:rPr>
+      </w:pPr>
+      <w:r>
+        <w:rPr>
+          <w:rFonts w:cstheme="minorHAnsi"/>
+          <w:sz w:val="24"/>
+          <w:szCs w:val="24"/>
+        </w:rPr>
+        <w:t xml:space="preserve">Donde –format= indica el algoritmo de encriptación a utilizar para generar el hash y –wordlist indica el diccionario de datos a utilizar para adivinar la contraseña no cifrada, en este caso se utilizo </w:t>
       </w:r>
       <w:r>
         <w:rPr>
@@ -3447,25 +2681,7 @@
           <w:sz w:val="24"/>
           <w:szCs w:val="24"/>
         </w:rPr>
-        <w:t xml:space="preserve"> que es una lista que viene por defecto al instalar </w:t>
-      </w:r>
-      <w:proofErr w:type="spellStart"/>
-      <w:r>
-        <w:rPr>
-          <w:rFonts w:cstheme="minorHAnsi"/>
-          <w:sz w:val="24"/>
-          <w:szCs w:val="24"/>
-        </w:rPr>
-        <w:t>john</w:t>
-      </w:r>
-      <w:proofErr w:type="spellEnd"/>
-      <w:r>
-        <w:rPr>
-          <w:rFonts w:cstheme="minorHAnsi"/>
-          <w:sz w:val="24"/>
-          <w:szCs w:val="24"/>
-        </w:rPr>
-        <w:t>.</w:t>
+        <w:t xml:space="preserve"> que es una lista que viene por defecto al instalar john.</w:t>
       </w:r>
     </w:p>
     <w:p>
@@ -3499,43 +2715,7 @@
           <w:sz w:val="24"/>
           <w:szCs w:val="24"/>
         </w:rPr>
-        <w:t xml:space="preserve">En otro caso, si al instalar no se configuro una variable de entorno para </w:t>
-      </w:r>
-      <w:proofErr w:type="spellStart"/>
-      <w:r>
-        <w:rPr>
-          <w:rFonts w:cstheme="minorHAnsi"/>
-          <w:sz w:val="24"/>
-          <w:szCs w:val="24"/>
-        </w:rPr>
-        <w:t>john</w:t>
-      </w:r>
-      <w:proofErr w:type="spellEnd"/>
-      <w:r>
-        <w:rPr>
-          <w:rFonts w:cstheme="minorHAnsi"/>
-          <w:sz w:val="24"/>
-          <w:szCs w:val="24"/>
-        </w:rPr>
-        <w:t>, se deberá de navegar al directorio en donde se encuentre descargado el archivo ejecutable de este programa (</w:t>
-      </w:r>
-      <w:proofErr w:type="spellStart"/>
-      <w:r>
-        <w:rPr>
-          <w:rFonts w:cstheme="minorHAnsi"/>
-          <w:sz w:val="24"/>
-          <w:szCs w:val="24"/>
-        </w:rPr>
-        <w:t>john</w:t>
-      </w:r>
-      <w:proofErr w:type="spellEnd"/>
-      <w:r>
-        <w:rPr>
-          <w:rFonts w:cstheme="minorHAnsi"/>
-          <w:sz w:val="24"/>
-          <w:szCs w:val="24"/>
-        </w:rPr>
-        <w:t xml:space="preserve">). </w:t>
+        <w:t xml:space="preserve">En otro caso, si al instalar no se configuro una variable de entorno para john, se deberá de navegar al directorio en donde se encuentre descargado el archivo ejecutable de este programa (john). </w:t>
       </w:r>
     </w:p>
     <w:p>
@@ -3571,51 +2751,7 @@
           <w:sz w:val="24"/>
           <w:szCs w:val="24"/>
         </w:rPr>
-        <w:t xml:space="preserve">Consultar algún video del uso de John </w:t>
-      </w:r>
-      <w:proofErr w:type="spellStart"/>
-      <w:r>
-        <w:rPr>
-          <w:rFonts w:cstheme="minorHAnsi"/>
-          <w:b/>
-          <w:bCs/>
-          <w:sz w:val="24"/>
-          <w:szCs w:val="24"/>
-        </w:rPr>
-        <w:t>The</w:t>
-      </w:r>
-      <w:proofErr w:type="spellEnd"/>
-      <w:r>
-        <w:rPr>
-          <w:rFonts w:cstheme="minorHAnsi"/>
-          <w:b/>
-          <w:bCs/>
-          <w:sz w:val="24"/>
-          <w:szCs w:val="24"/>
-        </w:rPr>
-        <w:t xml:space="preserve"> Ripper, en </w:t>
-      </w:r>
-      <w:proofErr w:type="spellStart"/>
-      <w:r>
-        <w:rPr>
-          <w:rFonts w:cstheme="minorHAnsi"/>
-          <w:b/>
-          <w:bCs/>
-          <w:sz w:val="24"/>
-          <w:szCs w:val="24"/>
-        </w:rPr>
-        <w:t>youtube</w:t>
-      </w:r>
-      <w:proofErr w:type="spellEnd"/>
-      <w:r>
-        <w:rPr>
-          <w:rFonts w:cstheme="minorHAnsi"/>
-          <w:b/>
-          <w:bCs/>
-          <w:sz w:val="24"/>
-          <w:szCs w:val="24"/>
-        </w:rPr>
-        <w:t>. Y proporcionar la liga consultada.</w:t>
+        <w:t>Consultar algún video del uso de John The Ripper, en youtube. Y proporcionar la liga consultada.</w:t>
       </w:r>
     </w:p>
     <w:p>
@@ -3629,61 +2765,15 @@
           <w:sz w:val="24"/>
           <w:szCs w:val="24"/>
         </w:rPr>
-        <w:t xml:space="preserve">John </w:t>
-      </w:r>
-      <w:proofErr w:type="spellStart"/>
-      <w:r>
-        <w:rPr>
-          <w:rFonts w:cstheme="minorHAnsi"/>
-          <w:sz w:val="24"/>
-          <w:szCs w:val="24"/>
-        </w:rPr>
-        <w:t>Hammond</w:t>
-      </w:r>
-      <w:proofErr w:type="spellEnd"/>
-      <w:r>
-        <w:rPr>
-          <w:rFonts w:cstheme="minorHAnsi"/>
-          <w:sz w:val="24"/>
-          <w:szCs w:val="24"/>
-        </w:rPr>
-        <w:t xml:space="preserve">: </w:t>
-      </w:r>
-      <w:proofErr w:type="spellStart"/>
-      <w:r>
-        <w:rPr>
-          <w:rFonts w:cstheme="minorHAnsi"/>
-          <w:sz w:val="24"/>
-          <w:szCs w:val="24"/>
-        </w:rPr>
-        <w:t>picoCTF</w:t>
-      </w:r>
-      <w:proofErr w:type="spellEnd"/>
-      <w:r>
-        <w:rPr>
-          <w:rFonts w:cstheme="minorHAnsi"/>
-          <w:sz w:val="24"/>
-          <w:szCs w:val="24"/>
-        </w:rPr>
-        <w:t xml:space="preserve"> 2018[04] </w:t>
-      </w:r>
-      <w:proofErr w:type="spellStart"/>
-      <w:r>
-        <w:rPr>
-          <w:rFonts w:cstheme="minorHAnsi"/>
-          <w:sz w:val="24"/>
-          <w:szCs w:val="24"/>
-        </w:rPr>
-        <w:t>Here's</w:t>
-      </w:r>
-      <w:proofErr w:type="spellEnd"/>
-      <w:r>
-        <w:rPr>
-          <w:rFonts w:cstheme="minorHAnsi"/>
-          <w:sz w:val="24"/>
-          <w:szCs w:val="24"/>
-        </w:rPr>
-        <w:t xml:space="preserve"> Johnny!</w:t>
+        <w:t xml:space="preserve">John Hammond: picoCTF 2018[04] </w:t>
+      </w:r>
+      <w:r>
+        <w:rPr>
+          <w:rFonts w:cstheme="minorHAnsi"/>
+          <w:sz w:val="24"/>
+          <w:szCs w:val="24"/>
+        </w:rPr>
+        <w:t>Here's Johnny!</w:t>
       </w:r>
       <w:r>
         <w:rPr>
@@ -3693,34 +2783,12 @@
         </w:rPr>
         <w:t xml:space="preserve"> =&gt; </w:t>
       </w:r>
-      <w:hyperlink r:id="rId9" w:history="1">
-        <w:proofErr w:type="spellStart"/>
+      <w:hyperlink r:id="rId10" w:history="1">
         <w:r>
           <w:rPr>
             <w:rStyle w:val="Hyperlink"/>
           </w:rPr>
-          <w:t>picoCTF</w:t>
-        </w:r>
-        <w:proofErr w:type="spellEnd"/>
-        <w:r>
-          <w:rPr>
-            <w:rStyle w:val="Hyperlink"/>
-          </w:rPr>
-          <w:t xml:space="preserve"> 2018 [04] </w:t>
-        </w:r>
-        <w:proofErr w:type="spellStart"/>
-        <w:r>
-          <w:rPr>
-            <w:rStyle w:val="Hyperlink"/>
-          </w:rPr>
-          <w:t>Here's</w:t>
-        </w:r>
-        <w:proofErr w:type="spellEnd"/>
-        <w:r>
-          <w:rPr>
-            <w:rStyle w:val="Hyperlink"/>
-          </w:rPr>
-          <w:t xml:space="preserve"> Johnny! - YouTube</w:t>
+          <w:t>picoCTF 2018 [04] Here's Johnny! - YouTube</w:t>
         </w:r>
       </w:hyperlink>
     </w:p>
@@ -3781,43 +2849,257 @@
           <w:sz w:val="24"/>
           <w:szCs w:val="24"/>
         </w:rPr>
-        <w:t xml:space="preserve">John </w:t>
-      </w:r>
-      <w:proofErr w:type="spellStart"/>
-      <w:r>
-        <w:rPr>
-          <w:rFonts w:cstheme="minorHAnsi"/>
-          <w:sz w:val="24"/>
-          <w:szCs w:val="24"/>
-        </w:rPr>
-        <w:t>the</w:t>
-      </w:r>
-      <w:proofErr w:type="spellEnd"/>
-      <w:r>
-        <w:rPr>
-          <w:rFonts w:cstheme="minorHAnsi"/>
-          <w:sz w:val="24"/>
-          <w:szCs w:val="24"/>
-        </w:rPr>
-        <w:t xml:space="preserve"> Ripper es capaz de </w:t>
-      </w:r>
-      <w:proofErr w:type="spellStart"/>
-      <w:r>
-        <w:rPr>
-          <w:rFonts w:cstheme="minorHAnsi"/>
-          <w:sz w:val="24"/>
-          <w:szCs w:val="24"/>
-        </w:rPr>
-        <w:t>autodetectar</w:t>
-      </w:r>
-      <w:proofErr w:type="spellEnd"/>
-      <w:r>
-        <w:rPr>
-          <w:rFonts w:cstheme="minorHAnsi"/>
-          <w:sz w:val="24"/>
-          <w:szCs w:val="24"/>
-        </w:rPr>
-        <w:t xml:space="preserve"> el tipo de cifrado de entre muchos disponibles, y se puede personalizar su algoritmo de prueba de contraseñas.</w:t>
+        <w:t>John the Ripper es capaz de autodetectar el tipo de cifrado de entre muchos disponibles, y se puede personalizar su algoritmo de prueba de contraseñas.</w:t>
+      </w:r>
+    </w:p>
+    <w:p>
+      <w:pPr>
+        <w:jc w:val="both"/>
+        <w:rPr>
+          <w:rFonts w:cstheme="minorHAnsi"/>
+          <w:b/>
+          <w:bCs/>
+          <w:sz w:val="24"/>
+          <w:szCs w:val="24"/>
+        </w:rPr>
+      </w:pPr>
+      <w:r>
+        <w:rPr>
+          <w:rFonts w:cstheme="minorHAnsi"/>
+          <w:b/>
+          <w:bCs/>
+          <w:sz w:val="24"/>
+          <w:szCs w:val="24"/>
+        </w:rPr>
+        <w:t>3.- Ejemplo de Craqueo de contraseñas de un usuario en Linux.</w:t>
+      </w:r>
+    </w:p>
+    <w:p>
+      <w:pPr>
+        <w:pStyle w:val="ListParagraph"/>
+        <w:numPr>
+          <w:ilvl w:val="0"/>
+          <w:numId w:val="7"/>
+        </w:numPr>
+        <w:jc w:val="both"/>
+        <w:rPr>
+          <w:rFonts w:cstheme="minorHAnsi"/>
+          <w:b/>
+          <w:bCs/>
+          <w:sz w:val="24"/>
+          <w:szCs w:val="24"/>
+        </w:rPr>
+      </w:pPr>
+      <w:r>
+        <w:rPr>
+          <w:rFonts w:cstheme="minorHAnsi"/>
+          <w:b/>
+          <w:bCs/>
+          <w:sz w:val="24"/>
+          <w:szCs w:val="24"/>
+        </w:rPr>
+        <w:t>adduser joaquin</w:t>
+      </w:r>
+      <w:r>
+        <w:rPr>
+          <w:rFonts w:cstheme="minorHAnsi"/>
+          <w:b/>
+          <w:bCs/>
+          <w:sz w:val="24"/>
+          <w:szCs w:val="24"/>
+        </w:rPr>
+        <w:t xml:space="preserve"> </w:t>
+      </w:r>
+      <w:r>
+        <w:rPr>
+          <w:rFonts w:cstheme="minorHAnsi"/>
+          <w:b/>
+          <w:bCs/>
+          <w:sz w:val="24"/>
+          <w:szCs w:val="24"/>
+        </w:rPr>
+        <w:t>-&gt; 123456</w:t>
+      </w:r>
+    </w:p>
+    <w:p>
+      <w:pPr>
+        <w:pStyle w:val="ListParagraph"/>
+        <w:jc w:val="both"/>
+        <w:rPr>
+          <w:rFonts w:cstheme="minorHAnsi"/>
+          <w:sz w:val="24"/>
+          <w:szCs w:val="24"/>
+        </w:rPr>
+      </w:pPr>
+      <w:r>
+        <w:rPr>
+          <w:rFonts w:cstheme="minorHAnsi"/>
+          <w:sz w:val="24"/>
+          <w:szCs w:val="24"/>
+        </w:rPr>
+        <w:t>Se crea un nuevo usuario con contraseña 123456.</w:t>
+      </w:r>
+    </w:p>
+    <w:p>
+      <w:pPr>
+        <w:pStyle w:val="ListParagraph"/>
+        <w:numPr>
+          <w:ilvl w:val="0"/>
+          <w:numId w:val="7"/>
+        </w:numPr>
+        <w:jc w:val="both"/>
+        <w:rPr>
+          <w:rFonts w:cstheme="minorHAnsi"/>
+          <w:b/>
+          <w:bCs/>
+          <w:sz w:val="24"/>
+          <w:szCs w:val="24"/>
+        </w:rPr>
+      </w:pPr>
+      <w:r>
+        <w:rPr>
+          <w:rFonts w:cstheme="minorHAnsi"/>
+          <w:b/>
+          <w:bCs/>
+          <w:sz w:val="24"/>
+          <w:szCs w:val="24"/>
+        </w:rPr>
+        <w:t>/sbin/John/unshadow /etc/passwd /etc/shadow &gt; unshadowed.txt</w:t>
+      </w:r>
+    </w:p>
+    <w:p>
+      <w:pPr>
+        <w:pStyle w:val="ListParagraph"/>
+        <w:jc w:val="both"/>
+        <w:rPr>
+          <w:rFonts w:cstheme="minorHAnsi"/>
+          <w:sz w:val="24"/>
+          <w:szCs w:val="24"/>
+        </w:rPr>
+      </w:pPr>
+      <w:r>
+        <w:rPr>
+          <w:rFonts w:cstheme="minorHAnsi"/>
+          <w:sz w:val="24"/>
+          <w:szCs w:val="24"/>
+        </w:rPr>
+        <w:t>El comando unshadow básicamente combinará los datos de /etc /passwd y</w:t>
+      </w:r>
+      <w:r>
+        <w:rPr>
+          <w:rFonts w:cstheme="minorHAnsi"/>
+          <w:sz w:val="24"/>
+          <w:szCs w:val="24"/>
+        </w:rPr>
+        <w:t xml:space="preserve"> </w:t>
+      </w:r>
+      <w:r>
+        <w:rPr>
+          <w:rFonts w:cstheme="minorHAnsi"/>
+          <w:sz w:val="24"/>
+          <w:szCs w:val="24"/>
+        </w:rPr>
+        <w:t>/etc /shadow para crear 1 archivo con detalles de nombre de usuario y contraseña.</w:t>
+      </w:r>
+    </w:p>
+    <w:p>
+      <w:pPr>
+        <w:pStyle w:val="ListParagraph"/>
+        <w:numPr>
+          <w:ilvl w:val="0"/>
+          <w:numId w:val="7"/>
+        </w:numPr>
+        <w:jc w:val="both"/>
+        <w:rPr>
+          <w:rFonts w:cstheme="minorHAnsi"/>
+          <w:b/>
+          <w:bCs/>
+          <w:sz w:val="24"/>
+          <w:szCs w:val="24"/>
+        </w:rPr>
+      </w:pPr>
+      <w:r>
+        <w:rPr>
+          <w:rFonts w:cstheme="minorHAnsi"/>
+          <w:b/>
+          <w:bCs/>
+          <w:sz w:val="24"/>
+          <w:szCs w:val="24"/>
+        </w:rPr>
+        <w:t>/sbin/John/john --format=crypt --wordlist=/usr/share/wordlists/rockyou.txt --rules unshadowed.txt</w:t>
+      </w:r>
+    </w:p>
+    <w:p>
+      <w:pPr>
+        <w:pStyle w:val="ListParagraph"/>
+        <w:jc w:val="both"/>
+        <w:rPr>
+          <w:rFonts w:cstheme="minorHAnsi"/>
+          <w:sz w:val="24"/>
+          <w:szCs w:val="24"/>
+        </w:rPr>
+      </w:pPr>
+      <w:r>
+        <w:rPr>
+          <w:rFonts w:cstheme="minorHAnsi"/>
+          <w:sz w:val="24"/>
+          <w:szCs w:val="24"/>
+        </w:rPr>
+        <w:t>Con este comando, le decimos a john que la contraseña esta cifrada con –format=crypt, que agarre el wordlist “rockyou.txt” y que utilize como hash, la contraseña cifrada de los usuarios existentes en el sistema, entre ellos Joaquin.</w:t>
+      </w:r>
+      <w:r>
+        <w:rPr>
+          <w:rFonts w:cstheme="minorHAnsi"/>
+          <w:sz w:val="24"/>
+          <w:szCs w:val="24"/>
+        </w:rPr>
+        <w:t xml:space="preserve"> Con este comando, debería de arrojarnos la contraseña “desnuda” de joaquin.</w:t>
+      </w:r>
+    </w:p>
+    <w:p>
+      <w:pPr>
+        <w:pStyle w:val="ListParagraph"/>
+        <w:numPr>
+          <w:ilvl w:val="0"/>
+          <w:numId w:val="7"/>
+        </w:numPr>
+        <w:jc w:val="both"/>
+        <w:rPr>
+          <w:rFonts w:cstheme="minorHAnsi"/>
+          <w:b/>
+          <w:bCs/>
+          <w:sz w:val="24"/>
+          <w:szCs w:val="24"/>
+        </w:rPr>
+      </w:pPr>
+      <w:r>
+        <w:rPr>
+          <w:rFonts w:cstheme="minorHAnsi"/>
+          <w:b/>
+          <w:bCs/>
+          <w:sz w:val="24"/>
+          <w:szCs w:val="24"/>
+        </w:rPr>
+        <w:t>deluser joaquin</w:t>
+      </w:r>
+    </w:p>
+    <w:p>
+      <w:pPr>
+        <w:pStyle w:val="ListParagraph"/>
+        <w:jc w:val="both"/>
+        <w:rPr>
+          <w:rFonts w:cstheme="minorHAnsi"/>
+          <w:sz w:val="24"/>
+          <w:szCs w:val="24"/>
+        </w:rPr>
+      </w:pPr>
+      <w:r>
+        <w:rPr>
+          <w:rFonts w:cstheme="minorHAnsi"/>
+          <w:sz w:val="24"/>
+          <w:szCs w:val="24"/>
+        </w:rPr>
+        <w:t>Eliminamos al usuario Joquin.</w:t>
       </w:r>
     </w:p>
     <w:p>
@@ -3851,66 +3133,13 @@
         </w:numPr>
         <w:jc w:val="both"/>
       </w:pPr>
-      <w:proofErr w:type="spellStart"/>
-      <w:r>
-        <w:t>Poston</w:t>
-      </w:r>
-      <w:proofErr w:type="spellEnd"/>
-      <w:r>
-        <w:t>, H</w:t>
-      </w:r>
-      <w:r>
-        <w:t xml:space="preserve">. (2021, </w:t>
-      </w:r>
-      <w:proofErr w:type="spellStart"/>
-      <w:r>
-        <w:t>February</w:t>
-      </w:r>
-      <w:proofErr w:type="spellEnd"/>
-      <w:r>
-        <w:t xml:space="preserve"> 18). 10 </w:t>
-      </w:r>
-      <w:proofErr w:type="spellStart"/>
-      <w:r>
-        <w:t>most</w:t>
-      </w:r>
-      <w:proofErr w:type="spellEnd"/>
-      <w:r>
-        <w:t xml:space="preserve"> popular </w:t>
-      </w:r>
-      <w:proofErr w:type="spellStart"/>
-      <w:r>
-        <w:t>password</w:t>
-      </w:r>
-      <w:proofErr w:type="spellEnd"/>
-      <w:r>
-        <w:t xml:space="preserve"> cracking TOOLS [</w:t>
-      </w:r>
-      <w:proofErr w:type="spellStart"/>
-      <w:r>
-        <w:t>updated</w:t>
-      </w:r>
-      <w:proofErr w:type="spellEnd"/>
-      <w:r>
-        <w:t xml:space="preserve"> 2020]. </w:t>
-      </w:r>
-      <w:proofErr w:type="spellStart"/>
-      <w:r>
-        <w:t>Retrieved</w:t>
-      </w:r>
-      <w:proofErr w:type="spellEnd"/>
-      <w:r>
-        <w:t xml:space="preserve"> March 13, 2021, </w:t>
-      </w:r>
-      <w:proofErr w:type="spellStart"/>
-      <w:r>
-        <w:t>from</w:t>
-      </w:r>
-      <w:proofErr w:type="spellEnd"/>
-      <w:r>
-        <w:t xml:space="preserve"> </w:t>
-      </w:r>
-      <w:hyperlink r:id="rId10" w:history="1">
+      <w:r>
+        <w:t>Poston, H</w:t>
+      </w:r>
+      <w:r>
+        <w:t xml:space="preserve">. (2021, February 18). 10 most popular password cracking TOOLS [updated 2020]. Retrieved March 13, 2021, from </w:t>
+      </w:r>
+      <w:hyperlink r:id="rId11" w:history="1">
         <w:r>
           <w:rPr>
             <w:rStyle w:val="Hyperlink"/>
@@ -3929,137 +3158,15 @@
         <w:jc w:val="both"/>
       </w:pPr>
       <w:r>
-        <w:t xml:space="preserve">Kaspersky. (2020, </w:t>
-      </w:r>
-      <w:proofErr w:type="spellStart"/>
-      <w:r>
-        <w:t>July</w:t>
-      </w:r>
-      <w:proofErr w:type="spellEnd"/>
-      <w:r>
-        <w:t xml:space="preserve"> 16). </w:t>
-      </w:r>
-      <w:proofErr w:type="spellStart"/>
-      <w:r>
-        <w:t>Brute</w:t>
-      </w:r>
-      <w:proofErr w:type="spellEnd"/>
+        <w:t xml:space="preserve">Kaspersky. (2020, July 16). Brute force attack: What you need to know to keep your passwords safe. </w:t>
+      </w:r>
+      <w:r>
+        <w:t>Retrieved March 13, 2021, from</w:t>
+      </w:r>
       <w:r>
         <w:t xml:space="preserve"> </w:t>
       </w:r>
-      <w:proofErr w:type="spellStart"/>
-      <w:r>
-        <w:t>force</w:t>
-      </w:r>
-      <w:proofErr w:type="spellEnd"/>
-      <w:r>
-        <w:t xml:space="preserve"> </w:t>
-      </w:r>
-      <w:proofErr w:type="spellStart"/>
-      <w:r>
-        <w:t>attack</w:t>
-      </w:r>
-      <w:proofErr w:type="spellEnd"/>
-      <w:r>
-        <w:t xml:space="preserve">: </w:t>
-      </w:r>
-      <w:proofErr w:type="spellStart"/>
-      <w:r>
-        <w:t>What</w:t>
-      </w:r>
-      <w:proofErr w:type="spellEnd"/>
-      <w:r>
-        <w:t xml:space="preserve"> </w:t>
-      </w:r>
-      <w:proofErr w:type="spellStart"/>
-      <w:r>
-        <w:t>you</w:t>
-      </w:r>
-      <w:proofErr w:type="spellEnd"/>
-      <w:r>
-        <w:t xml:space="preserve"> </w:t>
-      </w:r>
-      <w:proofErr w:type="spellStart"/>
-      <w:r>
-        <w:t>need</w:t>
-      </w:r>
-      <w:proofErr w:type="spellEnd"/>
-      <w:r>
-        <w:t xml:space="preserve"> </w:t>
-      </w:r>
-      <w:proofErr w:type="spellStart"/>
-      <w:r>
-        <w:t>to</w:t>
-      </w:r>
-      <w:proofErr w:type="spellEnd"/>
-      <w:r>
-        <w:t xml:space="preserve"> </w:t>
-      </w:r>
-      <w:proofErr w:type="spellStart"/>
-      <w:r>
-        <w:t>know</w:t>
-      </w:r>
-      <w:proofErr w:type="spellEnd"/>
-      <w:r>
-        <w:t xml:space="preserve"> </w:t>
-      </w:r>
-      <w:proofErr w:type="spellStart"/>
-      <w:r>
-        <w:t>to</w:t>
-      </w:r>
-      <w:proofErr w:type="spellEnd"/>
-      <w:r>
-        <w:t xml:space="preserve"> </w:t>
-      </w:r>
-      <w:proofErr w:type="spellStart"/>
-      <w:r>
-        <w:t>keep</w:t>
-      </w:r>
-      <w:proofErr w:type="spellEnd"/>
-      <w:r>
-        <w:t xml:space="preserve"> </w:t>
-      </w:r>
-      <w:proofErr w:type="spellStart"/>
-      <w:r>
-        <w:t>your</w:t>
-      </w:r>
-      <w:proofErr w:type="spellEnd"/>
-      <w:r>
-        <w:t xml:space="preserve"> </w:t>
-      </w:r>
-      <w:proofErr w:type="spellStart"/>
-      <w:r>
-        <w:t>passwords</w:t>
-      </w:r>
-      <w:proofErr w:type="spellEnd"/>
-      <w:r>
-        <w:t xml:space="preserve"> </w:t>
-      </w:r>
-      <w:proofErr w:type="spellStart"/>
-      <w:r>
-        <w:t>safe</w:t>
-      </w:r>
-      <w:proofErr w:type="spellEnd"/>
-      <w:r>
-        <w:t xml:space="preserve">. </w:t>
-      </w:r>
-      <w:proofErr w:type="spellStart"/>
-      <w:r>
-        <w:t>Retrieved</w:t>
-      </w:r>
-      <w:proofErr w:type="spellEnd"/>
-      <w:r>
-        <w:t xml:space="preserve"> March 13, 2021, </w:t>
-      </w:r>
-      <w:proofErr w:type="spellStart"/>
-      <w:r>
-        <w:t>from</w:t>
-      </w:r>
-      <w:proofErr w:type="spellEnd"/>
-      <w:r>
-        <w:t xml:space="preserve"> </w:t>
-      </w:r>
-      <w:hyperlink r:id="rId11" w:history="1">
+      <w:hyperlink r:id="rId12" w:history="1">
         <w:r>
           <w:rPr>
             <w:rStyle w:val="Hyperlink"/>
@@ -4077,95 +3184,16 @@
         </w:numPr>
         <w:jc w:val="both"/>
       </w:pPr>
-      <w:proofErr w:type="spellStart"/>
-      <w:r>
-        <w:t>PhoenixNAP</w:t>
-      </w:r>
-      <w:proofErr w:type="spellEnd"/>
-      <w:r>
-        <w:t xml:space="preserve">. (2021, March 5). </w:t>
-      </w:r>
-      <w:proofErr w:type="spellStart"/>
-      <w:r>
-        <w:t>How</w:t>
-      </w:r>
-      <w:proofErr w:type="spellEnd"/>
+      <w:r>
+        <w:t xml:space="preserve">PhoenixNAP. (2021, March 5). How To Prevent Brute Force Attacks With 8 Easy Tactics. </w:t>
+      </w:r>
+      <w:r>
+        <w:t>Retrieved March 13, 2021, from</w:t>
+      </w:r>
       <w:r>
         <w:t xml:space="preserve"> </w:t>
       </w:r>
-      <w:proofErr w:type="spellStart"/>
-      <w:r>
-        <w:t>To</w:t>
-      </w:r>
-      <w:proofErr w:type="spellEnd"/>
-      <w:r>
-        <w:t xml:space="preserve"> </w:t>
-      </w:r>
-      <w:proofErr w:type="spellStart"/>
-      <w:r>
-        <w:t>Prevent</w:t>
-      </w:r>
-      <w:proofErr w:type="spellEnd"/>
-      <w:r>
-        <w:t xml:space="preserve"> </w:t>
-      </w:r>
-      <w:proofErr w:type="spellStart"/>
-      <w:r>
-        <w:t>Brute</w:t>
-      </w:r>
-      <w:proofErr w:type="spellEnd"/>
-      <w:r>
-        <w:t xml:space="preserve"> </w:t>
-      </w:r>
-      <w:proofErr w:type="spellStart"/>
-      <w:r>
-        <w:t>Force</w:t>
-      </w:r>
-      <w:proofErr w:type="spellEnd"/>
-      <w:r>
-        <w:t xml:space="preserve"> </w:t>
-      </w:r>
-      <w:proofErr w:type="spellStart"/>
-      <w:r>
-        <w:t>Attacks</w:t>
-      </w:r>
-      <w:proofErr w:type="spellEnd"/>
-      <w:r>
-        <w:t xml:space="preserve"> </w:t>
-      </w:r>
-      <w:proofErr w:type="spellStart"/>
-      <w:r>
-        <w:t>With</w:t>
-      </w:r>
-      <w:proofErr w:type="spellEnd"/>
-      <w:r>
-        <w:t xml:space="preserve"> 8 Easy </w:t>
-      </w:r>
-      <w:proofErr w:type="spellStart"/>
-      <w:r>
-        <w:t>Tactics</w:t>
-      </w:r>
-      <w:proofErr w:type="spellEnd"/>
-      <w:r>
-        <w:t xml:space="preserve">. </w:t>
-      </w:r>
-      <w:proofErr w:type="spellStart"/>
-      <w:r>
-        <w:t>Retrieved</w:t>
-      </w:r>
-      <w:proofErr w:type="spellEnd"/>
-      <w:r>
-        <w:t xml:space="preserve"> March 13, 2021, </w:t>
-      </w:r>
-      <w:proofErr w:type="spellStart"/>
-      <w:r>
-        <w:t>from</w:t>
-      </w:r>
-      <w:proofErr w:type="spellEnd"/>
-      <w:r>
-        <w:t xml:space="preserve"> </w:t>
-      </w:r>
-      <w:hyperlink r:id="rId12" w:history="1">
+      <w:hyperlink r:id="rId13" w:history="1">
         <w:r>
           <w:rPr>
             <w:rStyle w:val="Hyperlink"/>
@@ -4184,65 +3212,15 @@
         <w:jc w:val="both"/>
       </w:pPr>
       <w:r>
-        <w:t xml:space="preserve">Chai, W. (2020, April 14). </w:t>
-      </w:r>
-      <w:proofErr w:type="spellStart"/>
-      <w:r>
-        <w:t>What</w:t>
-      </w:r>
-      <w:proofErr w:type="spellEnd"/>
+        <w:t xml:space="preserve">Chai, W. (2020, April 14). What is a data dictionary and why use one? </w:t>
+      </w:r>
+      <w:r>
+        <w:t>Retrieved March 13, 2021, from</w:t>
+      </w:r>
       <w:r>
         <w:t xml:space="preserve"> </w:t>
       </w:r>
-      <w:proofErr w:type="spellStart"/>
-      <w:r>
-        <w:t>is</w:t>
-      </w:r>
-      <w:proofErr w:type="spellEnd"/>
-      <w:r>
-        <w:t xml:space="preserve"> a data </w:t>
-      </w:r>
-      <w:proofErr w:type="spellStart"/>
-      <w:r>
-        <w:t>dictionary</w:t>
-      </w:r>
-      <w:proofErr w:type="spellEnd"/>
-      <w:r>
-        <w:t xml:space="preserve"> and </w:t>
-      </w:r>
-      <w:proofErr w:type="spellStart"/>
-      <w:r>
-        <w:t>why</w:t>
-      </w:r>
-      <w:proofErr w:type="spellEnd"/>
-      <w:r>
-        <w:t xml:space="preserve"> use </w:t>
-      </w:r>
-      <w:proofErr w:type="spellStart"/>
-      <w:r>
-        <w:t>one</w:t>
-      </w:r>
-      <w:proofErr w:type="spellEnd"/>
-      <w:r>
-        <w:t xml:space="preserve">? </w:t>
-      </w:r>
-      <w:proofErr w:type="spellStart"/>
-      <w:r>
-        <w:t>Retrieved</w:t>
-      </w:r>
-      <w:proofErr w:type="spellEnd"/>
-      <w:r>
-        <w:t xml:space="preserve"> March 13, 2021, </w:t>
-      </w:r>
-      <w:proofErr w:type="spellStart"/>
-      <w:r>
-        <w:t>from</w:t>
-      </w:r>
-      <w:proofErr w:type="spellEnd"/>
-      <w:r>
-        <w:t xml:space="preserve"> </w:t>
-      </w:r>
-      <w:hyperlink r:id="rId13" w:history="1">
+      <w:hyperlink r:id="rId14" w:history="1">
         <w:r>
           <w:rPr>
             <w:rStyle w:val="Hyperlink"/>
@@ -4261,15 +3239,7 @@
         <w:jc w:val="both"/>
       </w:pPr>
       <w:r>
-        <w:t xml:space="preserve">Fernández, L. (2020, </w:t>
-      </w:r>
-      <w:proofErr w:type="spellStart"/>
-      <w:r>
-        <w:t>July</w:t>
-      </w:r>
-      <w:proofErr w:type="spellEnd"/>
-      <w:r>
-        <w:t xml:space="preserve"> 7). Ataque fuerza bruta: Que es Y Como funciona este ataque</w:t>
+        <w:t>Fernández, L. (2020, July 7). Ataque fuerza bruta: Que es Y Como funciona este ataque</w:t>
       </w:r>
       <w:r>
         <w:t xml:space="preserve"> </w:t>
@@ -4284,25 +3254,9 @@
         <w:t>crackear contraseñas.</w:t>
       </w:r>
       <w:r>
-        <w:t xml:space="preserve"> </w:t>
-      </w:r>
-      <w:proofErr w:type="spellStart"/>
-      <w:r>
-        <w:t>Retrieved</w:t>
-      </w:r>
-      <w:proofErr w:type="spellEnd"/>
-      <w:r>
-        <w:t xml:space="preserve"> March 13, 2021, </w:t>
-      </w:r>
-      <w:proofErr w:type="spellStart"/>
-      <w:r>
-        <w:t>from</w:t>
-      </w:r>
-      <w:proofErr w:type="spellEnd"/>
-      <w:r>
-        <w:t xml:space="preserve"> </w:t>
-      </w:r>
-      <w:hyperlink r:id="rId14" w:history="1">
+        <w:t xml:space="preserve"> Retrieved March 13, 2021, from </w:t>
+      </w:r>
+      <w:hyperlink r:id="rId15" w:history="1">
         <w:r>
           <w:rPr>
             <w:rStyle w:val="Hyperlink"/>
@@ -4320,136 +3274,21 @@
         </w:numPr>
         <w:jc w:val="both"/>
       </w:pPr>
-      <w:proofErr w:type="spellStart"/>
-      <w:r>
-        <w:t>Opewall</w:t>
-      </w:r>
-      <w:proofErr w:type="spellEnd"/>
-      <w:r>
-        <w:t>. (</w:t>
-      </w:r>
-      <w:proofErr w:type="spellStart"/>
-      <w:r>
-        <w:t>n.d</w:t>
-      </w:r>
-      <w:proofErr w:type="spellEnd"/>
-      <w:r>
-        <w:t xml:space="preserve">.). John </w:t>
-      </w:r>
-      <w:proofErr w:type="spellStart"/>
-      <w:r>
-        <w:t>the</w:t>
-      </w:r>
-      <w:proofErr w:type="spellEnd"/>
-      <w:r>
-        <w:t xml:space="preserve"> Ripper </w:t>
-      </w:r>
-      <w:proofErr w:type="spellStart"/>
-      <w:r>
-        <w:t>password</w:t>
-      </w:r>
-      <w:proofErr w:type="spellEnd"/>
-      <w:r>
-        <w:t xml:space="preserve"> cracker. </w:t>
-      </w:r>
-      <w:proofErr w:type="spellStart"/>
-      <w:r>
-        <w:t>Openwall</w:t>
-      </w:r>
-      <w:proofErr w:type="spellEnd"/>
-      <w:r>
-        <w:t xml:space="preserve"> - </w:t>
-      </w:r>
-      <w:proofErr w:type="spellStart"/>
-      <w:r>
-        <w:t>bringing</w:t>
-      </w:r>
-      <w:proofErr w:type="spellEnd"/>
+      <w:r>
+        <w:t xml:space="preserve">Opewall. (n.d.). John the Ripper password cracker. Openwall - bringing security into open computing environments. </w:t>
+      </w:r>
+      <w:r>
+        <w:t>Retrieved March 13, 2021, from</w:t>
+      </w:r>
       <w:r>
         <w:t xml:space="preserve"> </w:t>
       </w:r>
-      <w:proofErr w:type="spellStart"/>
-      <w:r>
-        <w:t>security</w:t>
-      </w:r>
-      <w:proofErr w:type="spellEnd"/>
-      <w:r>
-        <w:t xml:space="preserve"> </w:t>
-      </w:r>
-      <w:proofErr w:type="spellStart"/>
-      <w:r>
-        <w:t>into</w:t>
-      </w:r>
-      <w:proofErr w:type="spellEnd"/>
-      <w:r>
-        <w:t xml:space="preserve"> open </w:t>
-      </w:r>
-      <w:proofErr w:type="spellStart"/>
-      <w:r>
-        <w:t>computing</w:t>
-      </w:r>
-      <w:proofErr w:type="spellEnd"/>
-      <w:r>
-        <w:t xml:space="preserve"> </w:t>
-      </w:r>
-      <w:proofErr w:type="spellStart"/>
-      <w:r>
-        <w:t>environments</w:t>
-      </w:r>
-      <w:proofErr w:type="spellEnd"/>
-      <w:r>
-        <w:t xml:space="preserve">. </w:t>
-      </w:r>
-      <w:proofErr w:type="spellStart"/>
-      <w:r>
-        <w:t>Retrieved</w:t>
-      </w:r>
-      <w:proofErr w:type="spellEnd"/>
-      <w:r>
-        <w:t xml:space="preserve"> March 13, 2021, </w:t>
-      </w:r>
-      <w:proofErr w:type="spellStart"/>
-      <w:r>
-        <w:t>from</w:t>
-      </w:r>
-      <w:proofErr w:type="spellEnd"/>
-      <w:r>
-        <w:t xml:space="preserve"> </w:t>
-      </w:r>
-      <w:hyperlink r:id="rId15" w:history="1">
+      <w:hyperlink r:id="rId16" w:history="1">
         <w:r>
           <w:rPr>
             <w:rStyle w:val="Hyperlink"/>
           </w:rPr>
-          <w:t xml:space="preserve">John </w:t>
-        </w:r>
-        <w:proofErr w:type="spellStart"/>
-        <w:r>
-          <w:rPr>
-            <w:rStyle w:val="Hyperlink"/>
-          </w:rPr>
-          <w:t>the</w:t>
-        </w:r>
-        <w:proofErr w:type="spellEnd"/>
-        <w:r>
-          <w:rPr>
-            <w:rStyle w:val="Hyperlink"/>
-          </w:rPr>
-          <w:t xml:space="preserve"> Ripper </w:t>
-        </w:r>
-        <w:proofErr w:type="spellStart"/>
-        <w:r>
-          <w:rPr>
-            <w:rStyle w:val="Hyperlink"/>
-          </w:rPr>
-          <w:t>password</w:t>
-        </w:r>
-        <w:proofErr w:type="spellEnd"/>
-        <w:r>
-          <w:rPr>
-            <w:rStyle w:val="Hyperlink"/>
-          </w:rPr>
-          <w:t xml:space="preserve"> cracker (openwall.com)</w:t>
+          <w:t>John the Ripper password cracker (openwall.com)</w:t>
         </w:r>
       </w:hyperlink>
     </w:p>
@@ -4462,82 +3301,16 @@
         </w:numPr>
         <w:jc w:val="both"/>
       </w:pPr>
-      <w:proofErr w:type="spellStart"/>
-      <w:r>
-        <w:t>Admin</w:t>
-      </w:r>
-      <w:proofErr w:type="spellEnd"/>
-      <w:r>
-        <w:t xml:space="preserve">. (2017, </w:t>
-      </w:r>
-      <w:proofErr w:type="spellStart"/>
-      <w:r>
-        <w:t>February</w:t>
-      </w:r>
-      <w:proofErr w:type="spellEnd"/>
-      <w:r>
-        <w:t xml:space="preserve"> 24). </w:t>
-      </w:r>
-      <w:proofErr w:type="spellStart"/>
-      <w:r>
-        <w:t>Installing</w:t>
-      </w:r>
-      <w:proofErr w:type="spellEnd"/>
-      <w:r>
-        <w:t xml:space="preserve"> "John </w:t>
-      </w:r>
-      <w:proofErr w:type="spellStart"/>
-      <w:r>
-        <w:t>the</w:t>
-      </w:r>
-      <w:proofErr w:type="spellEnd"/>
-      <w:r>
-        <w:t xml:space="preserve"> Ripper" - </w:t>
-      </w:r>
-      <w:proofErr w:type="spellStart"/>
-      <w:r>
-        <w:t>The</w:t>
-      </w:r>
-      <w:proofErr w:type="spellEnd"/>
+      <w:r>
+        <w:t>Admin. (2017, February 24). Installing "John the Ripper" - The password cracker - ShellHacks.</w:t>
+      </w:r>
+      <w:r>
+        <w:t xml:space="preserve"> Retrieved March 13, 2021, from</w:t>
+      </w:r>
       <w:r>
         <w:t xml:space="preserve"> </w:t>
       </w:r>
-      <w:proofErr w:type="spellStart"/>
-      <w:r>
-        <w:t>password</w:t>
-      </w:r>
-      <w:proofErr w:type="spellEnd"/>
-      <w:r>
-        <w:t xml:space="preserve"> cracker - </w:t>
-      </w:r>
-      <w:proofErr w:type="spellStart"/>
-      <w:r>
-        <w:t>ShellHacks</w:t>
-      </w:r>
-      <w:proofErr w:type="spellEnd"/>
-      <w:r>
-        <w:t>.</w:t>
-      </w:r>
-      <w:r>
-        <w:t xml:space="preserve"> </w:t>
-      </w:r>
-      <w:proofErr w:type="spellStart"/>
-      <w:r>
-        <w:t>Retrieved</w:t>
-      </w:r>
-      <w:proofErr w:type="spellEnd"/>
-      <w:r>
-        <w:t xml:space="preserve"> March 13, 2021, </w:t>
-      </w:r>
-      <w:proofErr w:type="spellStart"/>
-      <w:r>
-        <w:t>from</w:t>
-      </w:r>
-      <w:proofErr w:type="spellEnd"/>
-      <w:r>
-        <w:t xml:space="preserve"> </w:t>
-      </w:r>
-      <w:hyperlink r:id="rId16" w:history="1">
+      <w:hyperlink r:id="rId17" w:history="1">
         <w:r>
           <w:rPr>
             <w:rStyle w:val="Hyperlink"/>
@@ -4588,7 +3361,7 @@
       </w:pPr>
     </w:p>
     <w:sectPr>
-      <w:footerReference w:type="default" r:id="rId17"/>
+      <w:footerReference w:type="default" r:id="rId18"/>
       <w:pgSz w:w="12240" w:h="15840"/>
       <w:pgMar w:top="1440" w:right="1440" w:bottom="1440" w:left="1440" w:header="720" w:footer="720" w:gutter="0"/>
       <w:pgBorders w:offsetFrom="page">
@@ -4661,35 +3434,7 @@
       <w:rPr>
         <w:lang w:val="en-US"/>
       </w:rPr>
-      <w:t xml:space="preserve"> de </w:t>
-    </w:r>
-    <w:proofErr w:type="spellStart"/>
-    <w:r>
-      <w:rPr>
-        <w:lang w:val="en-US"/>
-      </w:rPr>
-      <w:t>Marzo</w:t>
-    </w:r>
-    <w:proofErr w:type="spellEnd"/>
-    <w:r>
-      <w:rPr>
-        <w:lang w:val="en-US"/>
-      </w:rPr>
-      <w:t xml:space="preserve"> del </w:t>
-    </w:r>
-    <w:proofErr w:type="spellStart"/>
-    <w:r>
-      <w:rPr>
-        <w:lang w:val="en-US"/>
-      </w:rPr>
-      <w:t>año</w:t>
-    </w:r>
-    <w:proofErr w:type="spellEnd"/>
-    <w:r>
-      <w:rPr>
-        <w:lang w:val="en-US"/>
-      </w:rPr>
-      <w:t xml:space="preserve"> 2021</w:t>
+      <w:t xml:space="preserve"> de Marzo del año 2021</w:t>
     </w:r>
   </w:p>
 </w:ftr>
@@ -4951,7 +3696,7 @@
   <w:abstractNum w:abstractNumId="2" w15:restartNumberingAfterBreak="0">
     <w:nsid w:val="294F6E4F"/>
     <w:multiLevelType w:val="hybridMultilevel"/>
-    <w:tmpl w:val="3B60517E"/>
+    <w:tmpl w:val="DD34C002"/>
     <w:lvl w:ilvl="0" w:tplc="080A0001">
       <w:start w:val="1"/>
       <w:numFmt w:val="bullet"/>

</xml_diff>

<commit_message>
Setting jupyter virtual environment.
</commit_message>
<xml_diff>
--- a/John_The_Ripper_P1/Practica1_18121699_JohnTheRipper.docx
+++ b/John_The_Ripper_P1/Practica1_18121699_JohnTheRipper.docx
@@ -1,6 +1,6 @@
 
 <file path=word/document.xml><?xml version="1.0" encoding="utf-8"?>
-<w:document xmlns:wpc="http://schemas.microsoft.com/office/word/2010/wordprocessingCanvas" xmlns:cx="http://schemas.microsoft.com/office/drawing/2014/chartex" xmlns:cx1="http://schemas.microsoft.com/office/drawing/2015/9/8/chartex" xmlns:cx2="http://schemas.microsoft.com/office/drawing/2015/10/21/chartex" xmlns:cx3="http://schemas.microsoft.com/office/drawing/2016/5/9/chartex" xmlns:cx4="http://schemas.microsoft.com/office/drawing/2016/5/10/chartex" xmlns:cx5="http://schemas.microsoft.com/office/drawing/2016/5/11/chartex" xmlns:cx6="http://schemas.microsoft.com/office/drawing/2016/5/12/chartex" xmlns:cx7="http://schemas.microsoft.com/office/drawing/2016/5/13/chartex" xmlns:cx8="http://schemas.microsoft.com/office/drawing/2016/5/14/chartex" xmlns:mc="http://schemas.openxmlformats.org/markup-compatibility/2006" xmlns:aink="http://schemas.microsoft.com/office/drawing/2016/ink" xmlns:am3d="http://schemas.microsoft.com/office/drawing/2017/model3d" xmlns:o="urn:schemas-microsoft-com:office:office" xmlns:r="http://schemas.openxmlformats.org/officeDocument/2006/relationships" xmlns:m="http://schemas.openxmlformats.org/officeDocument/2006/math" xmlns:v="urn:schemas-microsoft-com:vml" xmlns:wp14="http://schemas.microsoft.com/office/word/2010/wordprocessingDrawing" xmlns:wp="http://schemas.openxmlformats.org/drawingml/2006/wordprocessingDrawing" xmlns:w10="urn:schemas-microsoft-com:office:word" xmlns:w="http://schemas.openxmlformats.org/wordprocessingml/2006/main" xmlns:w14="http://schemas.microsoft.com/office/word/2010/wordml" xmlns:w15="http://schemas.microsoft.com/office/word/2012/wordml" xmlns:w16cex="http://schemas.microsoft.com/office/word/2018/wordml/cex" xmlns:w16cid="http://schemas.microsoft.com/office/word/2016/wordml/cid" xmlns:w16="http://schemas.microsoft.com/office/word/2018/wordml" xmlns:w16se="http://schemas.microsoft.com/office/word/2015/wordml/symex" xmlns:wpg="http://schemas.microsoft.com/office/word/2010/wordprocessingGroup" xmlns:wpi="http://schemas.microsoft.com/office/word/2010/wordprocessingInk" xmlns:wne="http://schemas.microsoft.com/office/word/2006/wordml" xmlns:wps="http://schemas.microsoft.com/office/word/2010/wordprocessingShape" mc:Ignorable="w14 w15 w16se w16cid w16 w16cex wp14">
+<w:document xmlns:wpc="http://schemas.microsoft.com/office/word/2010/wordprocessingCanvas" xmlns:cx="http://schemas.microsoft.com/office/drawing/2014/chartex" xmlns:cx1="http://schemas.microsoft.com/office/drawing/2015/9/8/chartex" xmlns:cx2="http://schemas.microsoft.com/office/drawing/2015/10/21/chartex" xmlns:cx3="http://schemas.microsoft.com/office/drawing/2016/5/9/chartex" xmlns:cx4="http://schemas.microsoft.com/office/drawing/2016/5/10/chartex" xmlns:cx5="http://schemas.microsoft.com/office/drawing/2016/5/11/chartex" xmlns:cx6="http://schemas.microsoft.com/office/drawing/2016/5/12/chartex" xmlns:cx7="http://schemas.microsoft.com/office/drawing/2016/5/13/chartex" xmlns:cx8="http://schemas.microsoft.com/office/drawing/2016/5/14/chartex" xmlns:mc="http://schemas.openxmlformats.org/markup-compatibility/2006" xmlns:aink="http://schemas.microsoft.com/office/drawing/2016/ink" xmlns:am3d="http://schemas.microsoft.com/office/drawing/2017/model3d" xmlns:o="urn:schemas-microsoft-com:office:office" xmlns:r="http://schemas.openxmlformats.org/officeDocument/2006/relationships" xmlns:m="http://schemas.openxmlformats.org/officeDocument/2006/math" xmlns:v="urn:schemas-microsoft-com:vml" xmlns:wp14="http://schemas.microsoft.com/office/word/2010/wordprocessingDrawing" xmlns:wp="http://schemas.openxmlformats.org/drawingml/2006/wordprocessingDrawing" xmlns:w10="urn:schemas-microsoft-com:office:word" xmlns:w="http://schemas.openxmlformats.org/wordprocessingml/2006/main" xmlns:w14="http://schemas.microsoft.com/office/word/2010/wordml" xmlns:w15="http://schemas.microsoft.com/office/word/2012/wordml" xmlns:w16cex="http://schemas.microsoft.com/office/word/2018/wordml/cex" xmlns:w16cid="http://schemas.microsoft.com/office/word/2016/wordml/cid" xmlns:w16="http://schemas.microsoft.com/office/word/2018/wordml" xmlns:w16sdtdh="http://schemas.microsoft.com/office/word/2020/wordml/sdtdatahash" xmlns:w16se="http://schemas.microsoft.com/office/word/2015/wordml/symex" xmlns:wpg="http://schemas.microsoft.com/office/word/2010/wordprocessingGroup" xmlns:wpi="http://schemas.microsoft.com/office/word/2010/wordprocessingInk" xmlns:wne="http://schemas.microsoft.com/office/word/2006/wordml" xmlns:wps="http://schemas.microsoft.com/office/word/2010/wordprocessingShape" mc:Ignorable="w14 w15 w16se w16cid w16 w16cex w16sdtdh wp14">
   <w:body>
     <w:p>
       <w:pPr>
@@ -186,7 +186,7 @@
           <w:sz w:val="28"/>
           <w:szCs w:val="28"/>
         </w:rPr>
-        <w:t>Mapa Conceptual Comunicaciones Telegráficas</w:t>
+        <w:t>John the ripper</w:t>
       </w:r>
     </w:p>
     <w:p>
@@ -3171,6 +3171,9 @@
         </w:rPr>
       </w:pPr>
       <w:r>
+        <w:rPr>
+          <w:noProof/>
+        </w:rPr>
         <w:drawing>
           <wp:inline distT="0" distB="0" distL="0" distR="0" wp14:anchorId="1D7F4DAE" wp14:editId="19C1B1F3">
             <wp:extent cx="5943600" cy="2886075"/>
@@ -3506,7 +3509,7 @@
 </file>
 
 <file path=word/endnotes.xml><?xml version="1.0" encoding="utf-8"?>
-<w:endnotes xmlns:wpc="http://schemas.microsoft.com/office/word/2010/wordprocessingCanvas" xmlns:cx="http://schemas.microsoft.com/office/drawing/2014/chartex" xmlns:cx1="http://schemas.microsoft.com/office/drawing/2015/9/8/chartex" xmlns:cx2="http://schemas.microsoft.com/office/drawing/2015/10/21/chartex" xmlns:cx3="http://schemas.microsoft.com/office/drawing/2016/5/9/chartex" xmlns:cx4="http://schemas.microsoft.com/office/drawing/2016/5/10/chartex" xmlns:cx5="http://schemas.microsoft.com/office/drawing/2016/5/11/chartex" xmlns:cx6="http://schemas.microsoft.com/office/drawing/2016/5/12/chartex" xmlns:cx7="http://schemas.microsoft.com/office/drawing/2016/5/13/chartex" xmlns:cx8="http://schemas.microsoft.com/office/drawing/2016/5/14/chartex" xmlns:mc="http://schemas.openxmlformats.org/markup-compatibility/2006" xmlns:aink="http://schemas.microsoft.com/office/drawing/2016/ink" xmlns:am3d="http://schemas.microsoft.com/office/drawing/2017/model3d" xmlns:o="urn:schemas-microsoft-com:office:office" xmlns:r="http://schemas.openxmlformats.org/officeDocument/2006/relationships" xmlns:m="http://schemas.openxmlformats.org/officeDocument/2006/math" xmlns:v="urn:schemas-microsoft-com:vml" xmlns:wp14="http://schemas.microsoft.com/office/word/2010/wordprocessingDrawing" xmlns:wp="http://schemas.openxmlformats.org/drawingml/2006/wordprocessingDrawing" xmlns:w10="urn:schemas-microsoft-com:office:word" xmlns:w="http://schemas.openxmlformats.org/wordprocessingml/2006/main" xmlns:w14="http://schemas.microsoft.com/office/word/2010/wordml" xmlns:w15="http://schemas.microsoft.com/office/word/2012/wordml" xmlns:w16cex="http://schemas.microsoft.com/office/word/2018/wordml/cex" xmlns:w16cid="http://schemas.microsoft.com/office/word/2016/wordml/cid" xmlns:w16="http://schemas.microsoft.com/office/word/2018/wordml" xmlns:w16se="http://schemas.microsoft.com/office/word/2015/wordml/symex" xmlns:wpg="http://schemas.microsoft.com/office/word/2010/wordprocessingGroup" xmlns:wpi="http://schemas.microsoft.com/office/word/2010/wordprocessingInk" xmlns:wne="http://schemas.microsoft.com/office/word/2006/wordml" xmlns:wps="http://schemas.microsoft.com/office/word/2010/wordprocessingShape" mc:Ignorable="w14 w15 w16se w16cid w16 w16cex wp14">
+<w:endnotes xmlns:wpc="http://schemas.microsoft.com/office/word/2010/wordprocessingCanvas" xmlns:cx="http://schemas.microsoft.com/office/drawing/2014/chartex" xmlns:cx1="http://schemas.microsoft.com/office/drawing/2015/9/8/chartex" xmlns:cx2="http://schemas.microsoft.com/office/drawing/2015/10/21/chartex" xmlns:cx3="http://schemas.microsoft.com/office/drawing/2016/5/9/chartex" xmlns:cx4="http://schemas.microsoft.com/office/drawing/2016/5/10/chartex" xmlns:cx5="http://schemas.microsoft.com/office/drawing/2016/5/11/chartex" xmlns:cx6="http://schemas.microsoft.com/office/drawing/2016/5/12/chartex" xmlns:cx7="http://schemas.microsoft.com/office/drawing/2016/5/13/chartex" xmlns:cx8="http://schemas.microsoft.com/office/drawing/2016/5/14/chartex" xmlns:mc="http://schemas.openxmlformats.org/markup-compatibility/2006" xmlns:aink="http://schemas.microsoft.com/office/drawing/2016/ink" xmlns:am3d="http://schemas.microsoft.com/office/drawing/2017/model3d" xmlns:o="urn:schemas-microsoft-com:office:office" xmlns:r="http://schemas.openxmlformats.org/officeDocument/2006/relationships" xmlns:m="http://schemas.openxmlformats.org/officeDocument/2006/math" xmlns:v="urn:schemas-microsoft-com:vml" xmlns:wp14="http://schemas.microsoft.com/office/word/2010/wordprocessingDrawing" xmlns:wp="http://schemas.openxmlformats.org/drawingml/2006/wordprocessingDrawing" xmlns:w10="urn:schemas-microsoft-com:office:word" xmlns:w="http://schemas.openxmlformats.org/wordprocessingml/2006/main" xmlns:w14="http://schemas.microsoft.com/office/word/2010/wordml" xmlns:w15="http://schemas.microsoft.com/office/word/2012/wordml" xmlns:w16cex="http://schemas.microsoft.com/office/word/2018/wordml/cex" xmlns:w16cid="http://schemas.microsoft.com/office/word/2016/wordml/cid" xmlns:w16="http://schemas.microsoft.com/office/word/2018/wordml" xmlns:w16sdtdh="http://schemas.microsoft.com/office/word/2020/wordml/sdtdatahash" xmlns:w16se="http://schemas.microsoft.com/office/word/2015/wordml/symex" xmlns:wpg="http://schemas.microsoft.com/office/word/2010/wordprocessingGroup" xmlns:wpi="http://schemas.microsoft.com/office/word/2010/wordprocessingInk" xmlns:wne="http://schemas.microsoft.com/office/word/2006/wordml" xmlns:wps="http://schemas.microsoft.com/office/word/2010/wordprocessingShape" mc:Ignorable="w14 w15 w16se w16cid w16 w16cex w16sdtdh wp14">
   <w:endnote w:type="separator" w:id="-1">
     <w:p>
       <w:pPr>
@@ -3531,7 +3534,7 @@
 </file>
 
 <file path=word/footer1.xml><?xml version="1.0" encoding="utf-8"?>
-<w:ftr xmlns:wpc="http://schemas.microsoft.com/office/word/2010/wordprocessingCanvas" xmlns:cx="http://schemas.microsoft.com/office/drawing/2014/chartex" xmlns:cx1="http://schemas.microsoft.com/office/drawing/2015/9/8/chartex" xmlns:cx2="http://schemas.microsoft.com/office/drawing/2015/10/21/chartex" xmlns:cx3="http://schemas.microsoft.com/office/drawing/2016/5/9/chartex" xmlns:cx4="http://schemas.microsoft.com/office/drawing/2016/5/10/chartex" xmlns:cx5="http://schemas.microsoft.com/office/drawing/2016/5/11/chartex" xmlns:cx6="http://schemas.microsoft.com/office/drawing/2016/5/12/chartex" xmlns:cx7="http://schemas.microsoft.com/office/drawing/2016/5/13/chartex" xmlns:cx8="http://schemas.microsoft.com/office/drawing/2016/5/14/chartex" xmlns:mc="http://schemas.openxmlformats.org/markup-compatibility/2006" xmlns:aink="http://schemas.microsoft.com/office/drawing/2016/ink" xmlns:am3d="http://schemas.microsoft.com/office/drawing/2017/model3d" xmlns:o="urn:schemas-microsoft-com:office:office" xmlns:r="http://schemas.openxmlformats.org/officeDocument/2006/relationships" xmlns:m="http://schemas.openxmlformats.org/officeDocument/2006/math" xmlns:v="urn:schemas-microsoft-com:vml" xmlns:wp14="http://schemas.microsoft.com/office/word/2010/wordprocessingDrawing" xmlns:wp="http://schemas.openxmlformats.org/drawingml/2006/wordprocessingDrawing" xmlns:w10="urn:schemas-microsoft-com:office:word" xmlns:w="http://schemas.openxmlformats.org/wordprocessingml/2006/main" xmlns:w14="http://schemas.microsoft.com/office/word/2010/wordml" xmlns:w15="http://schemas.microsoft.com/office/word/2012/wordml" xmlns:w16cex="http://schemas.microsoft.com/office/word/2018/wordml/cex" xmlns:w16cid="http://schemas.microsoft.com/office/word/2016/wordml/cid" xmlns:w16="http://schemas.microsoft.com/office/word/2018/wordml" xmlns:w16se="http://schemas.microsoft.com/office/word/2015/wordml/symex" xmlns:wpg="http://schemas.microsoft.com/office/word/2010/wordprocessingGroup" xmlns:wpi="http://schemas.microsoft.com/office/word/2010/wordprocessingInk" xmlns:wne="http://schemas.microsoft.com/office/word/2006/wordml" xmlns:wps="http://schemas.microsoft.com/office/word/2010/wordprocessingShape" mc:Ignorable="w14 w15 w16se w16cid w16 w16cex wp14">
+<w:ftr xmlns:wpc="http://schemas.microsoft.com/office/word/2010/wordprocessingCanvas" xmlns:cx="http://schemas.microsoft.com/office/drawing/2014/chartex" xmlns:cx1="http://schemas.microsoft.com/office/drawing/2015/9/8/chartex" xmlns:cx2="http://schemas.microsoft.com/office/drawing/2015/10/21/chartex" xmlns:cx3="http://schemas.microsoft.com/office/drawing/2016/5/9/chartex" xmlns:cx4="http://schemas.microsoft.com/office/drawing/2016/5/10/chartex" xmlns:cx5="http://schemas.microsoft.com/office/drawing/2016/5/11/chartex" xmlns:cx6="http://schemas.microsoft.com/office/drawing/2016/5/12/chartex" xmlns:cx7="http://schemas.microsoft.com/office/drawing/2016/5/13/chartex" xmlns:cx8="http://schemas.microsoft.com/office/drawing/2016/5/14/chartex" xmlns:mc="http://schemas.openxmlformats.org/markup-compatibility/2006" xmlns:aink="http://schemas.microsoft.com/office/drawing/2016/ink" xmlns:am3d="http://schemas.microsoft.com/office/drawing/2017/model3d" xmlns:o="urn:schemas-microsoft-com:office:office" xmlns:r="http://schemas.openxmlformats.org/officeDocument/2006/relationships" xmlns:m="http://schemas.openxmlformats.org/officeDocument/2006/math" xmlns:v="urn:schemas-microsoft-com:vml" xmlns:wp14="http://schemas.microsoft.com/office/word/2010/wordprocessingDrawing" xmlns:wp="http://schemas.openxmlformats.org/drawingml/2006/wordprocessingDrawing" xmlns:w10="urn:schemas-microsoft-com:office:word" xmlns:w="http://schemas.openxmlformats.org/wordprocessingml/2006/main" xmlns:w14="http://schemas.microsoft.com/office/word/2010/wordml" xmlns:w15="http://schemas.microsoft.com/office/word/2012/wordml" xmlns:w16cex="http://schemas.microsoft.com/office/word/2018/wordml/cex" xmlns:w16cid="http://schemas.microsoft.com/office/word/2016/wordml/cid" xmlns:w16="http://schemas.microsoft.com/office/word/2018/wordml" xmlns:w16sdtdh="http://schemas.microsoft.com/office/word/2020/wordml/sdtdatahash" xmlns:w16se="http://schemas.microsoft.com/office/word/2015/wordml/symex" xmlns:wpg="http://schemas.microsoft.com/office/word/2010/wordprocessingGroup" xmlns:wpi="http://schemas.microsoft.com/office/word/2010/wordprocessingInk" xmlns:wne="http://schemas.microsoft.com/office/word/2006/wordml" xmlns:wps="http://schemas.microsoft.com/office/word/2010/wordprocessingShape" mc:Ignorable="w14 w15 w16se w16cid w16 w16cex w16sdtdh wp14">
   <w:p>
     <w:pPr>
       <w:pStyle w:val="Footer"/>
@@ -3569,7 +3572,7 @@
 </file>
 
 <file path=word/footnotes.xml><?xml version="1.0" encoding="utf-8"?>
-<w:footnotes xmlns:wpc="http://schemas.microsoft.com/office/word/2010/wordprocessingCanvas" xmlns:cx="http://schemas.microsoft.com/office/drawing/2014/chartex" xmlns:cx1="http://schemas.microsoft.com/office/drawing/2015/9/8/chartex" xmlns:cx2="http://schemas.microsoft.com/office/drawing/2015/10/21/chartex" xmlns:cx3="http://schemas.microsoft.com/office/drawing/2016/5/9/chartex" xmlns:cx4="http://schemas.microsoft.com/office/drawing/2016/5/10/chartex" xmlns:cx5="http://schemas.microsoft.com/office/drawing/2016/5/11/chartex" xmlns:cx6="http://schemas.microsoft.com/office/drawing/2016/5/12/chartex" xmlns:cx7="http://schemas.microsoft.com/office/drawing/2016/5/13/chartex" xmlns:cx8="http://schemas.microsoft.com/office/drawing/2016/5/14/chartex" xmlns:mc="http://schemas.openxmlformats.org/markup-compatibility/2006" xmlns:aink="http://schemas.microsoft.com/office/drawing/2016/ink" xmlns:am3d="http://schemas.microsoft.com/office/drawing/2017/model3d" xmlns:o="urn:schemas-microsoft-com:office:office" xmlns:r="http://schemas.openxmlformats.org/officeDocument/2006/relationships" xmlns:m="http://schemas.openxmlformats.org/officeDocument/2006/math" xmlns:v="urn:schemas-microsoft-com:vml" xmlns:wp14="http://schemas.microsoft.com/office/word/2010/wordprocessingDrawing" xmlns:wp="http://schemas.openxmlformats.org/drawingml/2006/wordprocessingDrawing" xmlns:w10="urn:schemas-microsoft-com:office:word" xmlns:w="http://schemas.openxmlformats.org/wordprocessingml/2006/main" xmlns:w14="http://schemas.microsoft.com/office/word/2010/wordml" xmlns:w15="http://schemas.microsoft.com/office/word/2012/wordml" xmlns:w16cex="http://schemas.microsoft.com/office/word/2018/wordml/cex" xmlns:w16cid="http://schemas.microsoft.com/office/word/2016/wordml/cid" xmlns:w16="http://schemas.microsoft.com/office/word/2018/wordml" xmlns:w16se="http://schemas.microsoft.com/office/word/2015/wordml/symex" xmlns:wpg="http://schemas.microsoft.com/office/word/2010/wordprocessingGroup" xmlns:wpi="http://schemas.microsoft.com/office/word/2010/wordprocessingInk" xmlns:wne="http://schemas.microsoft.com/office/word/2006/wordml" xmlns:wps="http://schemas.microsoft.com/office/word/2010/wordprocessingShape" mc:Ignorable="w14 w15 w16se w16cid w16 w16cex wp14">
+<w:footnotes xmlns:wpc="http://schemas.microsoft.com/office/word/2010/wordprocessingCanvas" xmlns:cx="http://schemas.microsoft.com/office/drawing/2014/chartex" xmlns:cx1="http://schemas.microsoft.com/office/drawing/2015/9/8/chartex" xmlns:cx2="http://schemas.microsoft.com/office/drawing/2015/10/21/chartex" xmlns:cx3="http://schemas.microsoft.com/office/drawing/2016/5/9/chartex" xmlns:cx4="http://schemas.microsoft.com/office/drawing/2016/5/10/chartex" xmlns:cx5="http://schemas.microsoft.com/office/drawing/2016/5/11/chartex" xmlns:cx6="http://schemas.microsoft.com/office/drawing/2016/5/12/chartex" xmlns:cx7="http://schemas.microsoft.com/office/drawing/2016/5/13/chartex" xmlns:cx8="http://schemas.microsoft.com/office/drawing/2016/5/14/chartex" xmlns:mc="http://schemas.openxmlformats.org/markup-compatibility/2006" xmlns:aink="http://schemas.microsoft.com/office/drawing/2016/ink" xmlns:am3d="http://schemas.microsoft.com/office/drawing/2017/model3d" xmlns:o="urn:schemas-microsoft-com:office:office" xmlns:r="http://schemas.openxmlformats.org/officeDocument/2006/relationships" xmlns:m="http://schemas.openxmlformats.org/officeDocument/2006/math" xmlns:v="urn:schemas-microsoft-com:vml" xmlns:wp14="http://schemas.microsoft.com/office/word/2010/wordprocessingDrawing" xmlns:wp="http://schemas.openxmlformats.org/drawingml/2006/wordprocessingDrawing" xmlns:w10="urn:schemas-microsoft-com:office:word" xmlns:w="http://schemas.openxmlformats.org/wordprocessingml/2006/main" xmlns:w14="http://schemas.microsoft.com/office/word/2010/wordml" xmlns:w15="http://schemas.microsoft.com/office/word/2012/wordml" xmlns:w16cex="http://schemas.microsoft.com/office/word/2018/wordml/cex" xmlns:w16cid="http://schemas.microsoft.com/office/word/2016/wordml/cid" xmlns:w16="http://schemas.microsoft.com/office/word/2018/wordml" xmlns:w16sdtdh="http://schemas.microsoft.com/office/word/2020/wordml/sdtdatahash" xmlns:w16se="http://schemas.microsoft.com/office/word/2015/wordml/symex" xmlns:wpg="http://schemas.microsoft.com/office/word/2010/wordprocessingGroup" xmlns:wpi="http://schemas.microsoft.com/office/word/2010/wordprocessingInk" xmlns:wne="http://schemas.microsoft.com/office/word/2006/wordml" xmlns:wps="http://schemas.microsoft.com/office/word/2010/wordprocessingShape" mc:Ignorable="w14 w15 w16se w16cid w16 w16cex w16sdtdh wp14">
   <w:footnote w:type="separator" w:id="-1">
     <w:p>
       <w:pPr>
@@ -3594,7 +3597,7 @@
 </file>
 
 <file path=word/numbering.xml><?xml version="1.0" encoding="utf-8"?>
-<w:numbering xmlns:wpc="http://schemas.microsoft.com/office/word/2010/wordprocessingCanvas" xmlns:cx="http://schemas.microsoft.com/office/drawing/2014/chartex" xmlns:cx1="http://schemas.microsoft.com/office/drawing/2015/9/8/chartex" xmlns:cx2="http://schemas.microsoft.com/office/drawing/2015/10/21/chartex" xmlns:cx3="http://schemas.microsoft.com/office/drawing/2016/5/9/chartex" xmlns:cx4="http://schemas.microsoft.com/office/drawing/2016/5/10/chartex" xmlns:cx5="http://schemas.microsoft.com/office/drawing/2016/5/11/chartex" xmlns:cx6="http://schemas.microsoft.com/office/drawing/2016/5/12/chartex" xmlns:cx7="http://schemas.microsoft.com/office/drawing/2016/5/13/chartex" xmlns:cx8="http://schemas.microsoft.com/office/drawing/2016/5/14/chartex" xmlns:mc="http://schemas.openxmlformats.org/markup-compatibility/2006" xmlns:aink="http://schemas.microsoft.com/office/drawing/2016/ink" xmlns:am3d="http://schemas.microsoft.com/office/drawing/2017/model3d" xmlns:o="urn:schemas-microsoft-com:office:office" xmlns:r="http://schemas.openxmlformats.org/officeDocument/2006/relationships" xmlns:m="http://schemas.openxmlformats.org/officeDocument/2006/math" xmlns:v="urn:schemas-microsoft-com:vml" xmlns:wp14="http://schemas.microsoft.com/office/word/2010/wordprocessingDrawing" xmlns:wp="http://schemas.openxmlformats.org/drawingml/2006/wordprocessingDrawing" xmlns:w10="urn:schemas-microsoft-com:office:word" xmlns:w="http://schemas.openxmlformats.org/wordprocessingml/2006/main" xmlns:w14="http://schemas.microsoft.com/office/word/2010/wordml" xmlns:w15="http://schemas.microsoft.com/office/word/2012/wordml" xmlns:w16cex="http://schemas.microsoft.com/office/word/2018/wordml/cex" xmlns:w16cid="http://schemas.microsoft.com/office/word/2016/wordml/cid" xmlns:w16="http://schemas.microsoft.com/office/word/2018/wordml" xmlns:w16se="http://schemas.microsoft.com/office/word/2015/wordml/symex" xmlns:wpg="http://schemas.microsoft.com/office/word/2010/wordprocessingGroup" xmlns:wpi="http://schemas.microsoft.com/office/word/2010/wordprocessingInk" xmlns:wne="http://schemas.microsoft.com/office/word/2006/wordml" xmlns:wps="http://schemas.microsoft.com/office/word/2010/wordprocessingShape" mc:Ignorable="w14 w15 w16se w16cid w16 w16cex wp14">
+<w:numbering xmlns:wpc="http://schemas.microsoft.com/office/word/2010/wordprocessingCanvas" xmlns:cx="http://schemas.microsoft.com/office/drawing/2014/chartex" xmlns:cx1="http://schemas.microsoft.com/office/drawing/2015/9/8/chartex" xmlns:cx2="http://schemas.microsoft.com/office/drawing/2015/10/21/chartex" xmlns:cx3="http://schemas.microsoft.com/office/drawing/2016/5/9/chartex" xmlns:cx4="http://schemas.microsoft.com/office/drawing/2016/5/10/chartex" xmlns:cx5="http://schemas.microsoft.com/office/drawing/2016/5/11/chartex" xmlns:cx6="http://schemas.microsoft.com/office/drawing/2016/5/12/chartex" xmlns:cx7="http://schemas.microsoft.com/office/drawing/2016/5/13/chartex" xmlns:cx8="http://schemas.microsoft.com/office/drawing/2016/5/14/chartex" xmlns:mc="http://schemas.openxmlformats.org/markup-compatibility/2006" xmlns:aink="http://schemas.microsoft.com/office/drawing/2016/ink" xmlns:am3d="http://schemas.microsoft.com/office/drawing/2017/model3d" xmlns:o="urn:schemas-microsoft-com:office:office" xmlns:r="http://schemas.openxmlformats.org/officeDocument/2006/relationships" xmlns:m="http://schemas.openxmlformats.org/officeDocument/2006/math" xmlns:v="urn:schemas-microsoft-com:vml" xmlns:wp14="http://schemas.microsoft.com/office/word/2010/wordprocessingDrawing" xmlns:wp="http://schemas.openxmlformats.org/drawingml/2006/wordprocessingDrawing" xmlns:w10="urn:schemas-microsoft-com:office:word" xmlns:w="http://schemas.openxmlformats.org/wordprocessingml/2006/main" xmlns:w14="http://schemas.microsoft.com/office/word/2010/wordml" xmlns:w15="http://schemas.microsoft.com/office/word/2012/wordml" xmlns:w16cex="http://schemas.microsoft.com/office/word/2018/wordml/cex" xmlns:w16cid="http://schemas.microsoft.com/office/word/2016/wordml/cid" xmlns:w16="http://schemas.microsoft.com/office/word/2018/wordml" xmlns:w16sdtdh="http://schemas.microsoft.com/office/word/2020/wordml/sdtdatahash" xmlns:w16se="http://schemas.microsoft.com/office/word/2015/wordml/symex" xmlns:wpg="http://schemas.microsoft.com/office/word/2010/wordprocessingGroup" xmlns:wpi="http://schemas.microsoft.com/office/word/2010/wordprocessingInk" xmlns:wne="http://schemas.microsoft.com/office/word/2006/wordml" xmlns:wps="http://schemas.microsoft.com/office/word/2010/wordprocessingShape" mc:Ignorable="w14 w15 w16se w16cid w16 w16cex w16sdtdh wp14">
   <w:abstractNum w:abstractNumId="0" w15:restartNumberingAfterBreak="0">
     <w:nsid w:val="06D24626"/>
     <w:multiLevelType w:val="hybridMultilevel"/>
@@ -4306,7 +4309,7 @@
 </file>
 
 <file path=word/styles.xml><?xml version="1.0" encoding="utf-8"?>
-<w:styles xmlns:mc="http://schemas.openxmlformats.org/markup-compatibility/2006" xmlns:r="http://schemas.openxmlformats.org/officeDocument/2006/relationships" xmlns:w="http://schemas.openxmlformats.org/wordprocessingml/2006/main" xmlns:w14="http://schemas.microsoft.com/office/word/2010/wordml" xmlns:w15="http://schemas.microsoft.com/office/word/2012/wordml" xmlns:w16cex="http://schemas.microsoft.com/office/word/2018/wordml/cex" xmlns:w16cid="http://schemas.microsoft.com/office/word/2016/wordml/cid" xmlns:w16="http://schemas.microsoft.com/office/word/2018/wordml" xmlns:w16se="http://schemas.microsoft.com/office/word/2015/wordml/symex" mc:Ignorable="w14 w15 w16se w16cid w16 w16cex">
+<w:styles xmlns:mc="http://schemas.openxmlformats.org/markup-compatibility/2006" xmlns:r="http://schemas.openxmlformats.org/officeDocument/2006/relationships" xmlns:w="http://schemas.openxmlformats.org/wordprocessingml/2006/main" xmlns:w14="http://schemas.microsoft.com/office/word/2010/wordml" xmlns:w15="http://schemas.microsoft.com/office/word/2012/wordml" xmlns:w16cex="http://schemas.microsoft.com/office/word/2018/wordml/cex" xmlns:w16cid="http://schemas.microsoft.com/office/word/2016/wordml/cid" xmlns:w16="http://schemas.microsoft.com/office/word/2018/wordml" xmlns:w16sdtdh="http://schemas.microsoft.com/office/word/2020/wordml/sdtdatahash" xmlns:w16se="http://schemas.microsoft.com/office/word/2015/wordml/symex" mc:Ignorable="w14 w15 w16se w16cid w16 w16cex w16sdtdh">
   <w:docDefaults>
     <w:rPrDefault>
       <w:rPr>

</xml_diff>